<commit_message>
se actualizaron las rutas de las distintas carpetas utilizadas para la instalacion
</commit_message>
<xml_diff>
--- a/documents/SIGP_ManualDeInstalacion.docx
+++ b/documents/SIGP_ManualDeInstalacion.docx
@@ -3914,7 +3914,13 @@
         <w:rPr>
           <w:lang w:val="es-AR"/>
         </w:rPr>
-        <w:t xml:space="preserve"> el archivo colocado en /etc/proyectoba</w:t>
+        <w:t xml:space="preserve"> el archivo colocado en /etc/</w:t>
+      </w:r>
+      <w:r>
+        <w:rPr>
+          <w:lang w:val="es-AR"/>
+        </w:rPr>
+        <w:t>pba</w:t>
       </w:r>
       <w:r>
         <w:rPr>
@@ -5160,7 +5166,14 @@
           <w:rFonts w:ascii="Courier New" w:hAnsi="Courier New" w:cs="Courier New"/>
           <w:sz w:val="18"/>
         </w:rPr>
-        <w:t>sudo mkdir /etc/proyectosBA</w:t>
+        <w:t>sudo mkdir /etc/</w:t>
+      </w:r>
+      <w:r>
+        <w:rPr>
+          <w:rFonts w:ascii="Courier New" w:hAnsi="Courier New" w:cs="Courier New"/>
+          <w:sz w:val="18"/>
+        </w:rPr>
+        <w:t>pba</w:t>
       </w:r>
     </w:p>
     <w:p>
@@ -5183,7 +5196,21 @@
           <w:rFonts w:ascii="Courier New" w:hAnsi="Courier New" w:cs="Courier New"/>
           <w:sz w:val="18"/>
         </w:rPr>
-        <w:t>sudo mkdir /etc/proyectosBA/ds</w:t>
+        <w:t>sudo mkdir /etc/</w:t>
+      </w:r>
+      <w:r>
+        <w:rPr>
+          <w:rFonts w:ascii="Courier New" w:hAnsi="Courier New" w:cs="Courier New"/>
+          <w:sz w:val="18"/>
+        </w:rPr>
+        <w:t>pba</w:t>
+      </w:r>
+      <w:r>
+        <w:rPr>
+          <w:rFonts w:ascii="Courier New" w:hAnsi="Courier New" w:cs="Courier New"/>
+          <w:sz w:val="18"/>
+        </w:rPr>
+        <w:t>/ds</w:t>
       </w:r>
     </w:p>
     <w:p>
@@ -5206,7 +5233,21 @@
           <w:rFonts w:ascii="Courier New" w:hAnsi="Courier New" w:cs="Courier New"/>
           <w:sz w:val="18"/>
         </w:rPr>
-        <w:t>sudo mkdir /etc/proyectosBA/be</w:t>
+        <w:t>sudo mkdir /etc/</w:t>
+      </w:r>
+      <w:r>
+        <w:rPr>
+          <w:rFonts w:ascii="Courier New" w:hAnsi="Courier New" w:cs="Courier New"/>
+          <w:sz w:val="18"/>
+        </w:rPr>
+        <w:t>pba</w:t>
+      </w:r>
+      <w:r>
+        <w:rPr>
+          <w:rFonts w:ascii="Courier New" w:hAnsi="Courier New" w:cs="Courier New"/>
+          <w:sz w:val="18"/>
+        </w:rPr>
+        <w:t>/be</w:t>
       </w:r>
     </w:p>
     <w:p>
@@ -5250,7 +5291,14 @@
           <w:rFonts w:ascii="Courier New" w:hAnsi="Courier New" w:cs="Courier New"/>
           <w:sz w:val="18"/>
         </w:rPr>
-        <w:t xml:space="preserve"> /etc/proyectosBA</w:t>
+        <w:t xml:space="preserve"> /etc/</w:t>
+      </w:r>
+      <w:r>
+        <w:rPr>
+          <w:rFonts w:ascii="Courier New" w:hAnsi="Courier New" w:cs="Courier New"/>
+          <w:sz w:val="18"/>
+        </w:rPr>
+        <w:t>pba</w:t>
       </w:r>
     </w:p>
     <w:p>
@@ -5312,7 +5360,14 @@
           <w:rFonts w:ascii="Courier New" w:hAnsi="Courier New" w:cs="Courier New"/>
           <w:sz w:val="18"/>
         </w:rPr>
-        <w:t>sudo mkdir /var/proyectosBA</w:t>
+        <w:t>sudo mkdir /var/</w:t>
+      </w:r>
+      <w:r>
+        <w:rPr>
+          <w:rFonts w:ascii="Courier New" w:hAnsi="Courier New" w:cs="Courier New"/>
+          <w:sz w:val="18"/>
+        </w:rPr>
+        <w:t>pba</w:t>
       </w:r>
     </w:p>
     <w:p>
@@ -5335,7 +5390,21 @@
           <w:rFonts w:ascii="Courier New" w:hAnsi="Courier New" w:cs="Courier New"/>
           <w:sz w:val="18"/>
         </w:rPr>
-        <w:t>sudo mkdir /var/proyectosBA/be</w:t>
+        <w:t>sudo mkdir /var/</w:t>
+      </w:r>
+      <w:r>
+        <w:rPr>
+          <w:rFonts w:ascii="Courier New" w:hAnsi="Courier New" w:cs="Courier New"/>
+          <w:sz w:val="18"/>
+        </w:rPr>
+        <w:t>pba</w:t>
+      </w:r>
+      <w:r>
+        <w:rPr>
+          <w:rFonts w:ascii="Courier New" w:hAnsi="Courier New" w:cs="Courier New"/>
+          <w:sz w:val="18"/>
+        </w:rPr>
+        <w:t>/be</w:t>
       </w:r>
     </w:p>
     <w:p>
@@ -5358,7 +5427,21 @@
           <w:rFonts w:ascii="Courier New" w:hAnsi="Courier New" w:cs="Courier New"/>
           <w:sz w:val="18"/>
         </w:rPr>
-        <w:t>sudo mkdir /var/proyectosBA/be/log</w:t>
+        <w:t>sudo mkdir /var/</w:t>
+      </w:r>
+      <w:r>
+        <w:rPr>
+          <w:rFonts w:ascii="Courier New" w:hAnsi="Courier New" w:cs="Courier New"/>
+          <w:sz w:val="18"/>
+        </w:rPr>
+        <w:t>pba</w:t>
+      </w:r>
+      <w:r>
+        <w:rPr>
+          <w:rFonts w:ascii="Courier New" w:hAnsi="Courier New" w:cs="Courier New"/>
+          <w:sz w:val="18"/>
+        </w:rPr>
+        <w:t>/be/log</w:t>
       </w:r>
     </w:p>
     <w:p>
@@ -5381,7 +5464,21 @@
           <w:rFonts w:ascii="Courier New" w:hAnsi="Courier New" w:cs="Courier New"/>
           <w:sz w:val="18"/>
         </w:rPr>
-        <w:t>sudo mkdir /var/proyectosBA/ds</w:t>
+        <w:t>sudo mkdir /var/</w:t>
+      </w:r>
+      <w:r>
+        <w:rPr>
+          <w:rFonts w:ascii="Courier New" w:hAnsi="Courier New" w:cs="Courier New"/>
+          <w:sz w:val="18"/>
+        </w:rPr>
+        <w:t>pba</w:t>
+      </w:r>
+      <w:r>
+        <w:rPr>
+          <w:rFonts w:ascii="Courier New" w:hAnsi="Courier New" w:cs="Courier New"/>
+          <w:sz w:val="18"/>
+        </w:rPr>
+        <w:t>/ds</w:t>
       </w:r>
     </w:p>
     <w:p>
@@ -5404,7 +5501,21 @@
           <w:rFonts w:ascii="Courier New" w:hAnsi="Courier New" w:cs="Courier New"/>
           <w:sz w:val="18"/>
         </w:rPr>
-        <w:t>sudo mkdir /var/proyectosBA/ds/log</w:t>
+        <w:t>sudo mkdir /var/</w:t>
+      </w:r>
+      <w:r>
+        <w:rPr>
+          <w:rFonts w:ascii="Courier New" w:hAnsi="Courier New" w:cs="Courier New"/>
+          <w:sz w:val="18"/>
+        </w:rPr>
+        <w:t>pba</w:t>
+      </w:r>
+      <w:r>
+        <w:rPr>
+          <w:rFonts w:ascii="Courier New" w:hAnsi="Courier New" w:cs="Courier New"/>
+          <w:sz w:val="18"/>
+        </w:rPr>
+        <w:t>/ds/log</w:t>
       </w:r>
     </w:p>
     <w:p>
@@ -5448,7 +5559,14 @@
           <w:rFonts w:ascii="Courier New" w:hAnsi="Courier New" w:cs="Courier New"/>
           <w:sz w:val="18"/>
         </w:rPr>
-        <w:t xml:space="preserve"> /var/proyectosBA</w:t>
+        <w:t xml:space="preserve"> /var/</w:t>
+      </w:r>
+      <w:r>
+        <w:rPr>
+          <w:rFonts w:ascii="Courier New" w:hAnsi="Courier New" w:cs="Courier New"/>
+          <w:sz w:val="18"/>
+        </w:rPr>
+        <w:t>pba</w:t>
       </w:r>
     </w:p>
     <w:p>
@@ -5486,7 +5604,13 @@
         <w:t>etc</w:t>
       </w:r>
       <w:r>
-        <w:t>/proyectosBA/ds colocar los a</w:t>
+        <w:t>/</w:t>
+      </w:r>
+      <w:r>
+        <w:t>pba</w:t>
+      </w:r>
+      <w:r>
+        <w:t>/ds colocar los a</w:t>
       </w:r>
       <w:r>
         <w:t xml:space="preserve">rchivos application.properties, </w:t>
@@ -5503,7 +5627,13 @@
         <w:ind w:firstLine="720"/>
       </w:pPr>
       <w:r>
-        <w:t xml:space="preserve">- /etc/proyectosBA/be colocar los archivos application.properties,  </w:t>
+        <w:t>- /etc/</w:t>
+      </w:r>
+      <w:r>
+        <w:t>pba</w:t>
+      </w:r>
+      <w:r>
+        <w:t xml:space="preserve">/be colocar los archivos application.properties,  </w:t>
       </w:r>
       <w:r>
         <w:rPr>
@@ -5536,14 +5666,32 @@
         <w:rPr>
           <w:rFonts w:ascii="Courier New" w:hAnsi="Courier New" w:cs="Courier New"/>
           <w:sz w:val="18"/>
-        </w:rPr>
-      </w:pPr>
-      <w:r>
-        <w:rPr>
-          <w:rFonts w:ascii="Courier New" w:hAnsi="Courier New" w:cs="Courier New"/>
-          <w:sz w:val="18"/>
-        </w:rPr>
-        <w:t>cp ds/application.properties /etc/proyectosBA/ds/</w:t>
+          <w:lang w:val="en-US"/>
+        </w:rPr>
+      </w:pPr>
+      <w:r>
+        <w:rPr>
+          <w:rFonts w:ascii="Courier New" w:hAnsi="Courier New" w:cs="Courier New"/>
+          <w:sz w:val="18"/>
+          <w:lang w:val="en-US"/>
+        </w:rPr>
+        <w:t>cp ds/application.properties /etc/</w:t>
+      </w:r>
+      <w:r>
+        <w:rPr>
+          <w:rFonts w:ascii="Courier New" w:hAnsi="Courier New" w:cs="Courier New"/>
+          <w:sz w:val="18"/>
+          <w:lang w:val="en-US"/>
+        </w:rPr>
+        <w:t>pba</w:t>
+      </w:r>
+      <w:r>
+        <w:rPr>
+          <w:rFonts w:ascii="Courier New" w:hAnsi="Courier New" w:cs="Courier New"/>
+          <w:sz w:val="18"/>
+          <w:lang w:val="en-US"/>
+        </w:rPr>
+        <w:t>/ds/</w:t>
       </w:r>
     </w:p>
     <w:p>
@@ -5566,7 +5714,21 @@
           <w:rFonts w:ascii="Courier New" w:hAnsi="Courier New" w:cs="Courier New"/>
           <w:sz w:val="18"/>
         </w:rPr>
-        <w:t>cp ds/template.xlsx /etc/proyectosBA/ds/</w:t>
+        <w:t>cp ds/template.xlsx /etc/</w:t>
+      </w:r>
+      <w:r>
+        <w:rPr>
+          <w:rFonts w:ascii="Courier New" w:hAnsi="Courier New" w:cs="Courier New"/>
+          <w:sz w:val="18"/>
+        </w:rPr>
+        <w:t>pba</w:t>
+      </w:r>
+      <w:r>
+        <w:rPr>
+          <w:rFonts w:ascii="Courier New" w:hAnsi="Courier New" w:cs="Courier New"/>
+          <w:sz w:val="18"/>
+        </w:rPr>
+        <w:t>/ds/</w:t>
       </w:r>
     </w:p>
     <w:p>
@@ -5607,7 +5769,23 @@
           <w:sz w:val="18"/>
           <w:lang w:val="en-US"/>
         </w:rPr>
-        <w:t>cp be/application.properties /etc/proyectosBA/be/</w:t>
+        <w:t>cp be/application.properties /etc/</w:t>
+      </w:r>
+      <w:r>
+        <w:rPr>
+          <w:rFonts w:ascii="Courier New" w:hAnsi="Courier New" w:cs="Courier New"/>
+          <w:sz w:val="18"/>
+          <w:lang w:val="en-US"/>
+        </w:rPr>
+        <w:t>pba</w:t>
+      </w:r>
+      <w:r>
+        <w:rPr>
+          <w:rFonts w:ascii="Courier New" w:hAnsi="Courier New" w:cs="Courier New"/>
+          <w:sz w:val="18"/>
+          <w:lang w:val="en-US"/>
+        </w:rPr>
+        <w:t>/be/</w:t>
       </w:r>
     </w:p>
     <w:p>
@@ -5630,7 +5808,21 @@
           <w:rFonts w:ascii="Courier New" w:hAnsi="Courier New" w:cs="Courier New"/>
           <w:sz w:val="18"/>
         </w:rPr>
-        <w:t>cp be/proyectosBA-BE.conf /etc/proyectosBA/be/</w:t>
+        <w:t>cp be/proyectosBA-BE.conf /etc/</w:t>
+      </w:r>
+      <w:r>
+        <w:rPr>
+          <w:rFonts w:ascii="Courier New" w:hAnsi="Courier New" w:cs="Courier New"/>
+          <w:sz w:val="18"/>
+        </w:rPr>
+        <w:t>pba</w:t>
+      </w:r>
+      <w:r>
+        <w:rPr>
+          <w:rFonts w:ascii="Courier New" w:hAnsi="Courier New" w:cs="Courier New"/>
+          <w:sz w:val="18"/>
+        </w:rPr>
+        <w:t>/be/</w:t>
       </w:r>
     </w:p>
     <w:p>
@@ -5653,7 +5845,21 @@
           <w:rFonts w:ascii="Courier New" w:hAnsi="Courier New" w:cs="Courier New"/>
           <w:sz w:val="18"/>
         </w:rPr>
-        <w:t>cp be/proyectosBA-BE.service /etc/proyectosBA/be/</w:t>
+        <w:t>cp be/proyectosBA-BE.service /etc/</w:t>
+      </w:r>
+      <w:r>
+        <w:rPr>
+          <w:rFonts w:ascii="Courier New" w:hAnsi="Courier New" w:cs="Courier New"/>
+          <w:sz w:val="18"/>
+        </w:rPr>
+        <w:t>pba</w:t>
+      </w:r>
+      <w:r>
+        <w:rPr>
+          <w:rFonts w:ascii="Courier New" w:hAnsi="Courier New" w:cs="Courier New"/>
+          <w:sz w:val="18"/>
+        </w:rPr>
+        <w:t>/be/</w:t>
       </w:r>
     </w:p>
     <w:p>
@@ -5729,7 +5935,14 @@
           <w:rFonts w:ascii="Courier New" w:hAnsi="Courier New" w:cs="Courier New"/>
           <w:sz w:val="18"/>
         </w:rPr>
-        <w:t>/proyectosBA</w:t>
+        <w:t>/</w:t>
+      </w:r>
+      <w:r>
+        <w:rPr>
+          <w:rFonts w:ascii="Courier New" w:hAnsi="Courier New" w:cs="Courier New"/>
+          <w:sz w:val="18"/>
+        </w:rPr>
+        <w:t>pba</w:t>
       </w:r>
     </w:p>
     <w:p>
@@ -5753,6 +5966,8 @@
         <w:ind w:left="720"/>
         <w:jc w:val="left"/>
       </w:pPr>
+      <w:bookmarkStart w:id="24" w:name="_GoBack"/>
+      <w:bookmarkEnd w:id="24"/>
     </w:p>
     <w:p>
       <w:pPr>
@@ -6049,9 +6264,6 @@
           <w:right w:val="single" w:sz="4" w:space="4" w:color="909090" w:themeColor="accent6" w:themeTint="99"/>
         </w:pBdr>
         <w:shd w:val="clear" w:color="auto" w:fill="F2F2F2" w:themeFill="accent4" w:themeFillTint="33"/>
-        <w:rPr>
-          <w:rFonts w:ascii="Courier New" w:hAnsi="Courier New" w:cs="Courier New"/>
-        </w:rPr>
       </w:pPr>
       <w:r>
         <w:t>cp ds/proyectosBA-DS.war</w:t>
@@ -6064,6 +6276,90 @@
       </w:r>
       <w:r>
         <w:t>var/lib/tomcat/webapps</w:t>
+      </w:r>
+    </w:p>
+    <w:p>
+      <w:pPr>
+        <w:pBdr>
+          <w:top w:val="single" w:sz="4" w:space="1" w:color="909090" w:themeColor="accent6" w:themeTint="99"/>
+          <w:left w:val="single" w:sz="4" w:space="0" w:color="909090" w:themeColor="accent6" w:themeTint="99"/>
+          <w:bottom w:val="single" w:sz="4" w:space="1" w:color="909090" w:themeColor="accent6" w:themeTint="99"/>
+          <w:right w:val="single" w:sz="4" w:space="4" w:color="909090" w:themeColor="accent6" w:themeTint="99"/>
+        </w:pBdr>
+        <w:shd w:val="clear" w:color="auto" w:fill="F2F2F2" w:themeFill="accent4" w:themeFillTint="33"/>
+        <w:rPr>
+          <w:lang w:val="en-US"/>
+        </w:rPr>
+      </w:pPr>
+      <w:r>
+        <w:rPr>
+          <w:rFonts w:ascii="Courier New" w:hAnsi="Courier New" w:cs="Courier New"/>
+          <w:lang w:val="en-US"/>
+        </w:rPr>
+        <w:t xml:space="preserve">sudo chmod -R 755 </w:t>
+      </w:r>
+      <w:r>
+        <w:rPr>
+          <w:rFonts w:ascii="Courier New" w:hAnsi="Courier New" w:cs="Courier New"/>
+          <w:lang w:val="en-US"/>
+        </w:rPr>
+        <w:t>/</w:t>
+      </w:r>
+      <w:r>
+        <w:rPr>
+          <w:lang w:val="en-US"/>
+        </w:rPr>
+        <w:t>var/lib/tomcat/webapps</w:t>
+      </w:r>
+    </w:p>
+    <w:p>
+      <w:pPr>
+        <w:pBdr>
+          <w:top w:val="single" w:sz="4" w:space="1" w:color="909090" w:themeColor="accent6" w:themeTint="99"/>
+          <w:left w:val="single" w:sz="4" w:space="0" w:color="909090" w:themeColor="accent6" w:themeTint="99"/>
+          <w:bottom w:val="single" w:sz="4" w:space="1" w:color="909090" w:themeColor="accent6" w:themeTint="99"/>
+          <w:right w:val="single" w:sz="4" w:space="4" w:color="909090" w:themeColor="accent6" w:themeTint="99"/>
+        </w:pBdr>
+        <w:shd w:val="clear" w:color="auto" w:fill="F2F2F2" w:themeFill="accent4" w:themeFillTint="33"/>
+        <w:rPr>
+          <w:lang w:val="en-US"/>
+        </w:rPr>
+      </w:pPr>
+    </w:p>
+    <w:p>
+      <w:pPr>
+        <w:pBdr>
+          <w:top w:val="single" w:sz="4" w:space="1" w:color="909090" w:themeColor="accent6" w:themeTint="99"/>
+          <w:left w:val="single" w:sz="4" w:space="0" w:color="909090" w:themeColor="accent6" w:themeTint="99"/>
+          <w:bottom w:val="single" w:sz="4" w:space="1" w:color="909090" w:themeColor="accent6" w:themeTint="99"/>
+          <w:right w:val="single" w:sz="4" w:space="4" w:color="909090" w:themeColor="accent6" w:themeTint="99"/>
+        </w:pBdr>
+        <w:shd w:val="clear" w:color="auto" w:fill="F2F2F2" w:themeFill="accent4" w:themeFillTint="33"/>
+      </w:pPr>
+      <w:r>
+        <w:t>#le damos permisos a la carpeta para que pueda desplegar la aplicacion</w:t>
+      </w:r>
+    </w:p>
+    <w:p>
+      <w:pPr>
+        <w:pBdr>
+          <w:top w:val="single" w:sz="4" w:space="1" w:color="909090" w:themeColor="accent6" w:themeTint="99"/>
+          <w:left w:val="single" w:sz="4" w:space="0" w:color="909090" w:themeColor="accent6" w:themeTint="99"/>
+          <w:bottom w:val="single" w:sz="4" w:space="1" w:color="909090" w:themeColor="accent6" w:themeTint="99"/>
+          <w:right w:val="single" w:sz="4" w:space="4" w:color="909090" w:themeColor="accent6" w:themeTint="99"/>
+        </w:pBdr>
+        <w:shd w:val="clear" w:color="auto" w:fill="F2F2F2" w:themeFill="accent4" w:themeFillTint="33"/>
+        <w:rPr>
+          <w:rFonts w:ascii="Courier New" w:hAnsi="Courier New" w:cs="Courier New"/>
+          <w:lang w:val="en-US"/>
+        </w:rPr>
+      </w:pPr>
+      <w:r>
+        <w:rPr>
+          <w:rFonts w:ascii="Courier New" w:hAnsi="Courier New" w:cs="Courier New"/>
+          <w:lang w:val="en-US"/>
+        </w:rPr>
+        <w:t>sudo chmod -R 777 /usr/share/tomcat/webapps/</w:t>
       </w:r>
     </w:p>
     <w:p>
@@ -6074,9 +6370,6 @@
           <w:numId w:val="0"/>
         </w:numPr>
         <w:ind w:left="720"/>
-        <w:rPr>
-          <w:lang w:val="es-AR"/>
-        </w:rPr>
       </w:pPr>
     </w:p>
     <w:p>
@@ -6220,15 +6513,24 @@
           <w:right w:val="single" w:sz="4" w:space="4" w:color="909090" w:themeColor="accent6" w:themeTint="99"/>
         </w:pBdr>
         <w:shd w:val="clear" w:color="auto" w:fill="F2F2F2" w:themeFill="accent4" w:themeFillTint="33"/>
-        <w:rPr>
-          <w:lang w:val="en-US"/>
-        </w:rPr>
-      </w:pPr>
-      <w:r>
-        <w:rPr>
-          <w:lang w:val="en-US"/>
-        </w:rPr>
-        <w:t># y al usuario tomcat</w:t>
+      </w:pPr>
+      <w:r>
+        <w:t xml:space="preserve"># y </w:t>
+      </w:r>
+      <w:r>
+        <w:t xml:space="preserve">asignar la carpeta de </w:t>
+      </w:r>
+      <w:r>
+        <w:t>n</w:t>
+      </w:r>
+      <w:r>
+        <w:t xml:space="preserve">uevo </w:t>
+      </w:r>
+      <w:r>
+        <w:t>al usuario tomcat</w:t>
+      </w:r>
+      <w:r>
+        <w:t>, si cambio</w:t>
       </w:r>
     </w:p>
     <w:p>
@@ -6324,6 +6626,7 @@
         <w:rPr>
           <w:rFonts w:ascii="Courier New" w:hAnsi="Courier New" w:cs="Courier New"/>
         </w:rPr>
+        <w:lastRenderedPageBreak/>
         <w:t># o como servicio</w:t>
       </w:r>
     </w:p>
@@ -6411,7 +6714,19 @@
         <w:rPr>
           <w:lang w:val="es-AR"/>
         </w:rPr>
-        <w:t>/proyectosBA/be</w:t>
+        <w:t>/</w:t>
+      </w:r>
+      <w:r>
+        <w:rPr>
+          <w:lang w:val="es-AR"/>
+        </w:rPr>
+        <w:t>pba</w:t>
+      </w:r>
+      <w:r>
+        <w:rPr>
+          <w:lang w:val="es-AR"/>
+        </w:rPr>
+        <w:t>/be</w:t>
       </w:r>
       <w:r>
         <w:rPr>
@@ -6437,7 +6752,19 @@
         <w:rPr>
           <w:rFonts w:ascii="Courier New" w:hAnsi="Courier New" w:cs="Courier New"/>
         </w:rPr>
-        <w:t>cp proyectosBA-BE.jar /</w:t>
+        <w:t xml:space="preserve">cp </w:t>
+      </w:r>
+      <w:r>
+        <w:rPr>
+          <w:rFonts w:ascii="Courier New" w:hAnsi="Courier New" w:cs="Courier New"/>
+        </w:rPr>
+        <w:t>be/</w:t>
+      </w:r>
+      <w:r>
+        <w:rPr>
+          <w:rFonts w:ascii="Courier New" w:hAnsi="Courier New" w:cs="Courier New"/>
+        </w:rPr>
+        <w:t>proyectosBA-BE.jar /</w:t>
       </w:r>
       <w:r>
         <w:rPr>
@@ -6455,7 +6782,13 @@
         <w:rPr>
           <w:rFonts w:ascii="Courier New" w:hAnsi="Courier New" w:cs="Courier New"/>
         </w:rPr>
-        <w:t>proyectosBA/be</w:t>
+        <w:t>pba</w:t>
+      </w:r>
+      <w:r>
+        <w:rPr>
+          <w:rFonts w:ascii="Courier New" w:hAnsi="Courier New" w:cs="Courier New"/>
+        </w:rPr>
+        <w:t>/be</w:t>
       </w:r>
     </w:p>
     <w:p>
@@ -6471,6 +6804,56 @@
           <w:rFonts w:ascii="Courier New" w:hAnsi="Courier New" w:cs="Courier New"/>
         </w:rPr>
       </w:pPr>
+      <w:r>
+        <w:rPr>
+          <w:rFonts w:ascii="Courier New" w:hAnsi="Courier New" w:cs="Courier New"/>
+        </w:rPr>
+        <w:t># actualizar permisos</w:t>
+      </w:r>
+    </w:p>
+    <w:p>
+      <w:pPr>
+        <w:pBdr>
+          <w:top w:val="single" w:sz="4" w:space="1" w:color="909090" w:themeColor="accent6" w:themeTint="99"/>
+          <w:left w:val="single" w:sz="4" w:space="4" w:color="909090" w:themeColor="accent6" w:themeTint="99"/>
+          <w:bottom w:val="single" w:sz="4" w:space="1" w:color="909090" w:themeColor="accent6" w:themeTint="99"/>
+          <w:right w:val="single" w:sz="4" w:space="4" w:color="909090" w:themeColor="accent6" w:themeTint="99"/>
+        </w:pBdr>
+        <w:shd w:val="clear" w:color="auto" w:fill="F2F2F2" w:themeFill="accent4" w:themeFillTint="33"/>
+        <w:rPr>
+          <w:rFonts w:ascii="Courier New" w:hAnsi="Courier New" w:cs="Courier New"/>
+        </w:rPr>
+      </w:pPr>
+      <w:r>
+        <w:rPr>
+          <w:rFonts w:ascii="Courier New" w:hAnsi="Courier New" w:cs="Courier New"/>
+        </w:rPr>
+        <w:t>s</w:t>
+      </w:r>
+      <w:r>
+        <w:rPr>
+          <w:rFonts w:ascii="Courier New" w:hAnsi="Courier New" w:cs="Courier New"/>
+        </w:rPr>
+        <w:t xml:space="preserve">udo chmod </w:t>
+      </w:r>
+      <w:r>
+        <w:rPr>
+          <w:rFonts w:ascii="Courier New" w:hAnsi="Courier New" w:cs="Courier New"/>
+        </w:rPr>
+        <w:t xml:space="preserve">–R </w:t>
+      </w:r>
+      <w:r>
+        <w:rPr>
+          <w:rFonts w:ascii="Courier New" w:hAnsi="Courier New" w:cs="Courier New"/>
+        </w:rPr>
+        <w:t>755 /etc/</w:t>
+      </w:r>
+      <w:r>
+        <w:rPr>
+          <w:rFonts w:ascii="Courier New" w:hAnsi="Courier New" w:cs="Courier New"/>
+        </w:rPr>
+        <w:t>pba</w:t>
+      </w:r>
     </w:p>
     <w:p>
       <w:r>
@@ -6533,7 +6916,19 @@
         <w:rPr>
           <w:rFonts w:ascii="Courier New" w:hAnsi="Courier New" w:cs="Courier New"/>
         </w:rPr>
-        <w:t>/proyectosBA/be</w:t>
+        <w:t>/</w:t>
+      </w:r>
+      <w:r>
+        <w:rPr>
+          <w:rFonts w:ascii="Courier New" w:hAnsi="Courier New" w:cs="Courier New"/>
+        </w:rPr>
+        <w:t>pba</w:t>
+      </w:r>
+      <w:r>
+        <w:rPr>
+          <w:rFonts w:ascii="Courier New" w:hAnsi="Courier New" w:cs="Courier New"/>
+        </w:rPr>
+        <w:t>/be</w:t>
       </w:r>
       <w:r>
         <w:rPr>
@@ -6735,8 +7130,6 @@
         </w:rPr>
         <w:t xml:space="preserve">de </w:t>
       </w:r>
-      <w:bookmarkStart w:id="24" w:name="_GoBack"/>
-      <w:bookmarkEnd w:id="24"/>
       <w:r>
         <w:rPr>
           <w:lang w:val="es-AR"/>
@@ -6783,7 +7176,13 @@
         <w:t xml:space="preserve">tail –f </w:t>
       </w:r>
       <w:r>
-        <w:t>/var/proyectosBA/ds/</w:t>
+        <w:t>/var/</w:t>
+      </w:r>
+      <w:r>
+        <w:t>pba</w:t>
+      </w:r>
+      <w:r>
+        <w:t>/ds/</w:t>
       </w:r>
       <w:r>
         <w:t>log/</w:t>
@@ -6823,7 +7222,13 @@
         <w:t xml:space="preserve">Tail –f </w:t>
       </w:r>
       <w:r>
-        <w:t>/var/proyectosBA/</w:t>
+        <w:t>/var/</w:t>
+      </w:r>
+      <w:r>
+        <w:t>pba</w:t>
+      </w:r>
+      <w:r>
+        <w:t>/</w:t>
       </w:r>
       <w:r>
         <w:t>be</w:t>
@@ -7064,7 +7469,7 @@
                               <w:color w:val="A6A6A6" w:themeColor="background1" w:themeShade="A6"/>
                               <w:sz w:val="16"/>
                             </w:rPr>
-                            <w:t>11</w:t>
+                            <w:t>10</w:t>
                           </w:r>
                           <w:r>
                             <w:rPr>
@@ -7148,7 +7553,7 @@
                         <w:color w:val="A6A6A6" w:themeColor="background1" w:themeShade="A6"/>
                         <w:sz w:val="16"/>
                       </w:rPr>
-                      <w:t>11</w:t>
+                      <w:t>10</w:t>
                     </w:r>
                     <w:r>
                       <w:rPr>
@@ -7323,7 +7728,7 @@
 <w:numbering xmlns:wpc="http://schemas.microsoft.com/office/word/2010/wordprocessingCanvas" xmlns:mc="http://schemas.openxmlformats.org/markup-compatibility/2006" xmlns:o="urn:schemas-microsoft-com:office:office" xmlns:r="http://schemas.openxmlformats.org/officeDocument/2006/relationships" xmlns:m="http://schemas.openxmlformats.org/officeDocument/2006/math" xmlns:v="urn:schemas-microsoft-com:vml" xmlns:wp14="http://schemas.microsoft.com/office/word/2010/wordprocessingDrawing" xmlns:wp="http://schemas.openxmlformats.org/drawingml/2006/wordprocessingDrawing" xmlns:w10="urn:schemas-microsoft-com:office:word" xmlns:w="http://schemas.openxmlformats.org/wordprocessingml/2006/main" xmlns:w14="http://schemas.microsoft.com/office/word/2010/wordml" xmlns:w15="http://schemas.microsoft.com/office/word/2012/wordml" xmlns:wpg="http://schemas.microsoft.com/office/word/2010/wordprocessingGroup" xmlns:wpi="http://schemas.microsoft.com/office/word/2010/wordprocessingInk" xmlns:wne="http://schemas.microsoft.com/office/word/2006/wordml" xmlns:wps="http://schemas.microsoft.com/office/word/2010/wordprocessingShape" mc:Ignorable="w14 w15 wp14">
   <w:numPicBullet w:numPicBulletId="0">
     <w:pict>
-      <v:shapetype w14:anchorId="29DE146A" id="_x0000_t75" coordsize="21600,21600" o:spt="75" o:preferrelative="t" path="m@4@5l@4@11@9@11@9@5xe" filled="f" stroked="f">
+      <v:shapetype w14:anchorId="78496B5D" id="_x0000_t75" coordsize="21600,21600" o:spt="75" o:preferrelative="t" path="m@4@5l@4@11@9@11@9@5xe" filled="f" stroked="f">
         <v:stroke joinstyle="miter"/>
         <v:formulas>
           <v:f eqn="if lineDrawn pixelLineWidth 0"/>
@@ -7342,7 +7747,7 @@
         <v:path o:extrusionok="f" gradientshapeok="t" o:connecttype="rect"/>
         <o:lock v:ext="edit" aspectratio="t"/>
       </v:shapetype>
-      <v:shape id="_x0000_i1027" type="#_x0000_t75" style="width:22.45pt;height:34pt" o:bullet="t">
+      <v:shape id="_x0000_i1036" type="#_x0000_t75" style="width:22.45pt;height:34pt" o:bullet="t">
         <v:imagedata r:id="rId1" o:title="arrow"/>
       </v:shape>
     </w:pict>
@@ -15401,18 +15806,18 @@
 </file>
 
 <file path=customXml/item2.xml><?xml version="1.0" encoding="utf-8"?>
-<p:properties xmlns:p="http://schemas.microsoft.com/office/2006/metadata/properties" xmlns:xsi="http://www.w3.org/2001/XMLSchema-instance" xmlns:pc="http://schemas.microsoft.com/office/infopath/2007/PartnerControls">
-  <documentManagement/>
-</p:properties>
-</file>
-
-<file path=customXml/item3.xml><?xml version="1.0" encoding="utf-8"?>
 <?mso-contentType ?>
 <FormTemplates xmlns="http://schemas.microsoft.com/sharepoint/v3/contenttype/forms">
   <Display>DocumentLibraryForm</Display>
   <Edit>DocumentLibraryForm</Edit>
   <New>DocumentLibraryForm</New>
 </FormTemplates>
+</file>
+
+<file path=customXml/item3.xml><?xml version="1.0" encoding="utf-8"?>
+<p:properties xmlns:p="http://schemas.microsoft.com/office/2006/metadata/properties" xmlns:xsi="http://www.w3.org/2001/XMLSchema-instance" xmlns:pc="http://schemas.microsoft.com/office/infopath/2007/PartnerControls">
+  <documentManagement/>
+</p:properties>
 </file>
 
 <file path=customXml/item4.xml><?xml version="1.0" encoding="utf-8"?>
@@ -15542,18 +15947,18 @@
 </file>
 
 <file path=customXml/itemProps2.xml><?xml version="1.0" encoding="utf-8"?>
-<ds:datastoreItem xmlns:ds="http://schemas.openxmlformats.org/officeDocument/2006/customXml" ds:itemID="{F4BEA786-AAD2-476B-B24D-71062833183F}">
+<ds:datastoreItem xmlns:ds="http://schemas.openxmlformats.org/officeDocument/2006/customXml" ds:itemID="{79DBF269-3DCF-4AFD-96A1-D7A6D7C05F76}">
   <ds:schemaRefs>
-    <ds:schemaRef ds:uri="http://schemas.microsoft.com/office/2006/metadata/properties"/>
-    <ds:schemaRef ds:uri="http://schemas.microsoft.com/office/infopath/2007/PartnerControls"/>
+    <ds:schemaRef ds:uri="http://schemas.microsoft.com/sharepoint/v3/contenttype/forms"/>
   </ds:schemaRefs>
 </ds:datastoreItem>
 </file>
 
 <file path=customXml/itemProps3.xml><?xml version="1.0" encoding="utf-8"?>
-<ds:datastoreItem xmlns:ds="http://schemas.openxmlformats.org/officeDocument/2006/customXml" ds:itemID="{79DBF269-3DCF-4AFD-96A1-D7A6D7C05F76}">
+<ds:datastoreItem xmlns:ds="http://schemas.openxmlformats.org/officeDocument/2006/customXml" ds:itemID="{F4BEA786-AAD2-476B-B24D-71062833183F}">
   <ds:schemaRefs>
-    <ds:schemaRef ds:uri="http://schemas.microsoft.com/sharepoint/v3/contenttype/forms"/>
+    <ds:schemaRef ds:uri="http://schemas.microsoft.com/office/2006/metadata/properties"/>
+    <ds:schemaRef ds:uri="http://schemas.microsoft.com/office/infopath/2007/PartnerControls"/>
   </ds:schemaRefs>
 </ds:datastoreItem>
 </file>
@@ -15575,7 +15980,7 @@
 </file>
 
 <file path=customXml/itemProps5.xml><?xml version="1.0" encoding="utf-8"?>
-<ds:datastoreItem xmlns:ds="http://schemas.openxmlformats.org/officeDocument/2006/customXml" ds:itemID="{06A0B6EF-DF95-4E82-BC18-1A54E8B96782}">
+<ds:datastoreItem xmlns:ds="http://schemas.openxmlformats.org/officeDocument/2006/customXml" ds:itemID="{10DCCC1B-6FE8-4076-8DFF-29A4EC9BFB70}">
   <ds:schemaRefs>
     <ds:schemaRef ds:uri="http://schemas.openxmlformats.org/officeDocument/2006/bibliography"/>
   </ds:schemaRefs>

</xml_diff>

<commit_message>
actulizacion del manual de instalacion.
</commit_message>
<xml_diff>
--- a/documents/SIGP_ManualDeInstalacion.docx
+++ b/documents/SIGP_ManualDeInstalacion.docx
@@ -2118,8 +2118,18 @@
       </w:r>
     </w:p>
     <w:p>
-      <w:r>
-        <w:t>El sistema operativo base a utilizado es Ubuntu 15.10 (wily).</w:t>
+      <w:pPr>
+        <w:rPr>
+          <w:rFonts w:ascii="Calibri" w:hAnsi="Calibri"/>
+          <w:color w:val="auto"/>
+          <w:szCs w:val="22"/>
+        </w:rPr>
+      </w:pPr>
+      <w:r>
+        <w:t xml:space="preserve">El sistema operativo base a utilizado es </w:t>
+      </w:r>
+      <w:r>
+        <w:t>CentOS 7 x86_64 que es la versión free basada en RedHat.</w:t>
       </w:r>
     </w:p>
     <w:p/>
@@ -2287,14 +2297,8 @@
         </w:pBdr>
         <w:shd w:val="clear" w:color="auto" w:fill="F2F2F2" w:themeFill="accent4" w:themeFillTint="33"/>
         <w:jc w:val="left"/>
-        <w:rPr>
-          <w:lang w:val="en-US"/>
-        </w:rPr>
-      </w:pPr>
-      <w:r>
-        <w:rPr>
-          <w:lang w:val="en-US"/>
-        </w:rPr>
+      </w:pPr>
+      <w:r>
         <w:t># Descomprimimos</w:t>
       </w:r>
     </w:p>
@@ -4915,41 +4919,6 @@
           <w:sz w:val="18"/>
         </w:rPr>
       </w:pPr>
-      <w:r>
-        <w:rPr>
-          <w:rFonts w:ascii="Courier New" w:hAnsi="Courier New" w:cs="Courier New"/>
-          <w:sz w:val="18"/>
-        </w:rPr>
-        <w:t>sudo chmod</w:t>
-      </w:r>
-      <w:r>
-        <w:rPr>
-          <w:rFonts w:ascii="Courier New" w:hAnsi="Courier New" w:cs="Courier New"/>
-          <w:sz w:val="18"/>
-        </w:rPr>
-        <w:t xml:space="preserve"> 777</w:t>
-      </w:r>
-      <w:r>
-        <w:rPr>
-          <w:rFonts w:ascii="Courier New" w:hAnsi="Courier New" w:cs="Courier New"/>
-          <w:sz w:val="18"/>
-        </w:rPr>
-        <w:t xml:space="preserve"> -R</w:t>
-      </w:r>
-      <w:r>
-        <w:rPr>
-          <w:rFonts w:ascii="Courier New" w:hAnsi="Courier New" w:cs="Courier New"/>
-          <w:sz w:val="18"/>
-        </w:rPr>
-        <w:t xml:space="preserve"> /var/</w:t>
-      </w:r>
-      <w:r>
-        <w:rPr>
-          <w:rFonts w:ascii="Courier New" w:hAnsi="Courier New" w:cs="Courier New"/>
-          <w:sz w:val="18"/>
-        </w:rPr>
-        <w:t>pba</w:t>
-      </w:r>
     </w:p>
     <w:p>
       <w:pPr>
@@ -4966,73 +4935,12 @@
           <w:sz w:val="18"/>
         </w:rPr>
       </w:pPr>
-    </w:p>
-    <w:p/>
-    <w:p>
-      <w:pPr>
-        <w:ind w:left="720"/>
-        <w:jc w:val="left"/>
-      </w:pPr>
-      <w:r>
-        <w:t xml:space="preserve">- </w:t>
-      </w:r>
-      <w:r>
-        <w:t xml:space="preserve">En </w:t>
-      </w:r>
-      <w:r>
-        <w:t>/</w:t>
-      </w:r>
-      <w:r>
-        <w:t>etc</w:t>
-      </w:r>
-      <w:r>
-        <w:t>/</w:t>
-      </w:r>
-      <w:r>
-        <w:t>pba</w:t>
-      </w:r>
-      <w:r>
-        <w:t>/ds colocar los a</w:t>
-      </w:r>
-      <w:r>
-        <w:t xml:space="preserve">rchivos application.properties, </w:t>
-      </w:r>
-      <w:r>
-        <w:t xml:space="preserve">template.xlsx correspondientes </w:t>
-      </w:r>
-      <w:r>
-        <w:t>de dicha aplicación.</w:t>
-      </w:r>
-    </w:p>
-    <w:p>
-      <w:pPr>
-        <w:ind w:firstLine="720"/>
-      </w:pPr>
-      <w:r>
-        <w:t>- /etc/</w:t>
-      </w:r>
-      <w:r>
-        <w:t>pba</w:t>
-      </w:r>
-      <w:r>
-        <w:t xml:space="preserve">/be colocar los archivos application.properties,  </w:t>
-      </w:r>
       <w:r>
         <w:rPr>
           <w:rFonts w:ascii="Courier New" w:hAnsi="Courier New" w:cs="Courier New"/>
           <w:sz w:val="18"/>
         </w:rPr>
-        <w:t>proyectosBA-BE.conf</w:t>
-      </w:r>
-      <w:r>
-        <w:rPr>
-          <w:rFonts w:ascii="Courier New" w:hAnsi="Courier New" w:cs="Courier New"/>
-          <w:sz w:val="18"/>
-        </w:rPr>
-        <w:t>, proyectosBA-BE.service</w:t>
-      </w:r>
-      <w:r>
-        <w:t xml:space="preserve"> correspondientes.</w:t>
+        <w:t># carpeta para guardar los archivos adjuntos de los Proyectos</w:t>
       </w:r>
     </w:p>
     <w:p>
@@ -5048,33 +4956,17 @@
         <w:rPr>
           <w:rFonts w:ascii="Courier New" w:hAnsi="Courier New" w:cs="Courier New"/>
           <w:sz w:val="18"/>
-          <w:lang w:val="en-US"/>
         </w:rPr>
       </w:pPr>
       <w:r>
         <w:rPr>
           <w:rFonts w:ascii="Courier New" w:hAnsi="Courier New" w:cs="Courier New"/>
           <w:sz w:val="18"/>
-          <w:lang w:val="en-US"/>
-        </w:rPr>
-        <w:t>cp ds/application.properties /etc/</w:t>
-      </w:r>
-      <w:r>
-        <w:rPr>
-          <w:rFonts w:ascii="Courier New" w:hAnsi="Courier New" w:cs="Courier New"/>
-          <w:sz w:val="18"/>
-          <w:lang w:val="en-US"/>
-        </w:rPr>
-        <w:t>pba</w:t>
-      </w:r>
-      <w:r>
-        <w:rPr>
-          <w:rFonts w:ascii="Courier New" w:hAnsi="Courier New" w:cs="Courier New"/>
-          <w:sz w:val="18"/>
-          <w:lang w:val="en-US"/>
-        </w:rPr>
-        <w:t>/ds/</w:t>
-      </w:r>
+        </w:rPr>
+        <w:t>Sudo mkdir /var/pba/adjuntos</w:t>
+      </w:r>
+      <w:bookmarkStart w:id="24" w:name="_GoBack"/>
+      <w:bookmarkEnd w:id="24"/>
     </w:p>
     <w:p>
       <w:pPr>
@@ -5091,27 +4983,6 @@
           <w:sz w:val="18"/>
         </w:rPr>
       </w:pPr>
-      <w:r>
-        <w:rPr>
-          <w:rFonts w:ascii="Courier New" w:hAnsi="Courier New" w:cs="Courier New"/>
-          <w:sz w:val="18"/>
-        </w:rPr>
-        <w:t>cp ds/template.xlsx /etc/</w:t>
-      </w:r>
-      <w:r>
-        <w:rPr>
-          <w:rFonts w:ascii="Courier New" w:hAnsi="Courier New" w:cs="Courier New"/>
-          <w:sz w:val="18"/>
-        </w:rPr>
-        <w:t>pba</w:t>
-      </w:r>
-      <w:r>
-        <w:rPr>
-          <w:rFonts w:ascii="Courier New" w:hAnsi="Courier New" w:cs="Courier New"/>
-          <w:sz w:val="18"/>
-        </w:rPr>
-        <w:t>/ds/</w:t>
-      </w:r>
     </w:p>
     <w:p>
       <w:pPr>
@@ -5128,6 +4999,41 @@
           <w:sz w:val="18"/>
         </w:rPr>
       </w:pPr>
+      <w:r>
+        <w:rPr>
+          <w:rFonts w:ascii="Courier New" w:hAnsi="Courier New" w:cs="Courier New"/>
+          <w:sz w:val="18"/>
+        </w:rPr>
+        <w:t>sudo chmod</w:t>
+      </w:r>
+      <w:r>
+        <w:rPr>
+          <w:rFonts w:ascii="Courier New" w:hAnsi="Courier New" w:cs="Courier New"/>
+          <w:sz w:val="18"/>
+        </w:rPr>
+        <w:t xml:space="preserve"> 777</w:t>
+      </w:r>
+      <w:r>
+        <w:rPr>
+          <w:rFonts w:ascii="Courier New" w:hAnsi="Courier New" w:cs="Courier New"/>
+          <w:sz w:val="18"/>
+        </w:rPr>
+        <w:t xml:space="preserve"> -R</w:t>
+      </w:r>
+      <w:r>
+        <w:rPr>
+          <w:rFonts w:ascii="Courier New" w:hAnsi="Courier New" w:cs="Courier New"/>
+          <w:sz w:val="18"/>
+        </w:rPr>
+        <w:t xml:space="preserve"> /var/</w:t>
+      </w:r>
+      <w:r>
+        <w:rPr>
+          <w:rFonts w:ascii="Courier New" w:hAnsi="Courier New" w:cs="Courier New"/>
+          <w:sz w:val="18"/>
+        </w:rPr>
+        <w:t>pba</w:t>
+      </w:r>
     </w:p>
     <w:p>
       <w:pPr>
@@ -5142,32 +5048,75 @@
         <w:rPr>
           <w:rFonts w:ascii="Courier New" w:hAnsi="Courier New" w:cs="Courier New"/>
           <w:sz w:val="18"/>
-          <w:lang w:val="en-US"/>
-        </w:rPr>
-      </w:pPr>
+        </w:rPr>
+      </w:pPr>
+    </w:p>
+    <w:p/>
+    <w:p>
+      <w:pPr>
+        <w:ind w:left="720"/>
+        <w:jc w:val="left"/>
+      </w:pPr>
+      <w:r>
+        <w:t xml:space="preserve">- </w:t>
+      </w:r>
+      <w:r>
+        <w:t xml:space="preserve">En </w:t>
+      </w:r>
+      <w:r>
+        <w:t>/</w:t>
+      </w:r>
+      <w:r>
+        <w:t>etc</w:t>
+      </w:r>
+      <w:r>
+        <w:t>/</w:t>
+      </w:r>
+      <w:r>
+        <w:t>pba</w:t>
+      </w:r>
+      <w:r>
+        <w:t>/ds colocar los a</w:t>
+      </w:r>
+      <w:r>
+        <w:t xml:space="preserve">rchivos application.properties, </w:t>
+      </w:r>
+      <w:r>
+        <w:t xml:space="preserve">template.xlsx correspondientes </w:t>
+      </w:r>
+      <w:r>
+        <w:t>de dicha aplicación.</w:t>
+      </w:r>
+    </w:p>
+    <w:p>
+      <w:pPr>
+        <w:ind w:firstLine="720"/>
+      </w:pPr>
+      <w:r>
+        <w:t>- /etc/</w:t>
+      </w:r>
+      <w:r>
+        <w:t>pba</w:t>
+      </w:r>
+      <w:r>
+        <w:t xml:space="preserve">/be colocar los archivos application.properties,  </w:t>
+      </w:r>
       <w:r>
         <w:rPr>
           <w:rFonts w:ascii="Courier New" w:hAnsi="Courier New" w:cs="Courier New"/>
           <w:sz w:val="18"/>
-          <w:lang w:val="en-US"/>
-        </w:rPr>
-        <w:t>cp be/application.properties /etc/</w:t>
+        </w:rPr>
+        <w:t>proyectosBA-BE.conf</w:t>
       </w:r>
       <w:r>
         <w:rPr>
           <w:rFonts w:ascii="Courier New" w:hAnsi="Courier New" w:cs="Courier New"/>
           <w:sz w:val="18"/>
-          <w:lang w:val="en-US"/>
-        </w:rPr>
-        <w:t>pba</w:t>
-      </w:r>
-      <w:r>
-        <w:rPr>
-          <w:rFonts w:ascii="Courier New" w:hAnsi="Courier New" w:cs="Courier New"/>
-          <w:sz w:val="18"/>
-          <w:lang w:val="en-US"/>
-        </w:rPr>
-        <w:t>/be/</w:t>
+        </w:rPr>
+        <w:t>, proyectosBA-BE.service</w:t>
+      </w:r>
+      <w:r>
+        <w:t xml:space="preserve"> correspondientes.</w:t>
       </w:r>
     </w:p>
     <w:p>
@@ -5183,19 +5132,22 @@
         <w:rPr>
           <w:rFonts w:ascii="Courier New" w:hAnsi="Courier New" w:cs="Courier New"/>
           <w:sz w:val="18"/>
+          <w:lang w:val="en-US"/>
         </w:rPr>
       </w:pPr>
       <w:r>
         <w:rPr>
           <w:rFonts w:ascii="Courier New" w:hAnsi="Courier New" w:cs="Courier New"/>
           <w:sz w:val="18"/>
-        </w:rPr>
-        <w:t>cp be/proyectosBA-BE.conf /etc/</w:t>
+          <w:lang w:val="en-US"/>
+        </w:rPr>
+        <w:t>cp ds/application.properties /etc/</w:t>
       </w:r>
       <w:r>
         <w:rPr>
           <w:rFonts w:ascii="Courier New" w:hAnsi="Courier New" w:cs="Courier New"/>
           <w:sz w:val="18"/>
+          <w:lang w:val="en-US"/>
         </w:rPr>
         <w:t>pba</w:t>
       </w:r>
@@ -5203,8 +5155,9 @@
         <w:rPr>
           <w:rFonts w:ascii="Courier New" w:hAnsi="Courier New" w:cs="Courier New"/>
           <w:sz w:val="18"/>
-        </w:rPr>
-        <w:t>/be/</w:t>
+          <w:lang w:val="en-US"/>
+        </w:rPr>
+        <w:t>/ds/</w:t>
       </w:r>
     </w:p>
     <w:p>
@@ -5227,7 +5180,7 @@
           <w:rFonts w:ascii="Courier New" w:hAnsi="Courier New" w:cs="Courier New"/>
           <w:sz w:val="18"/>
         </w:rPr>
-        <w:t>cp be/proyectosBA-BE.service /etc/</w:t>
+        <w:t>cp ds/template.xlsx /etc/</w:t>
       </w:r>
       <w:r>
         <w:rPr>
@@ -5241,7 +5194,7 @@
           <w:rFonts w:ascii="Courier New" w:hAnsi="Courier New" w:cs="Courier New"/>
           <w:sz w:val="18"/>
         </w:rPr>
-        <w:t>/be/</w:t>
+        <w:t>/ds/</w:t>
       </w:r>
     </w:p>
     <w:p>
@@ -5273,14 +5226,32 @@
         <w:rPr>
           <w:rFonts w:ascii="Courier New" w:hAnsi="Courier New" w:cs="Courier New"/>
           <w:sz w:val="18"/>
+          <w:lang w:val="en-US"/>
         </w:rPr>
       </w:pPr>
       <w:r>
         <w:rPr>
           <w:rFonts w:ascii="Courier New" w:hAnsi="Courier New" w:cs="Courier New"/>
           <w:sz w:val="18"/>
-        </w:rPr>
-        <w:t># volvemos a correr los permisos para los archivos copiados.</w:t>
+          <w:lang w:val="en-US"/>
+        </w:rPr>
+        <w:t>cp be/application.properties /etc/</w:t>
+      </w:r>
+      <w:r>
+        <w:rPr>
+          <w:rFonts w:ascii="Courier New" w:hAnsi="Courier New" w:cs="Courier New"/>
+          <w:sz w:val="18"/>
+          <w:lang w:val="en-US"/>
+        </w:rPr>
+        <w:t>pba</w:t>
+      </w:r>
+      <w:r>
+        <w:rPr>
+          <w:rFonts w:ascii="Courier New" w:hAnsi="Courier New" w:cs="Courier New"/>
+          <w:sz w:val="18"/>
+          <w:lang w:val="en-US"/>
+        </w:rPr>
+        <w:t>/be/</w:t>
       </w:r>
     </w:p>
     <w:p>
@@ -5303,28 +5274,21 @@
           <w:rFonts w:ascii="Courier New" w:hAnsi="Courier New" w:cs="Courier New"/>
           <w:sz w:val="18"/>
         </w:rPr>
-        <w:t>sudo chmod 755 -R /</w:t>
+        <w:t>cp be/proyectosBA-BE.conf /etc/</w:t>
       </w:r>
       <w:r>
         <w:rPr>
           <w:rFonts w:ascii="Courier New" w:hAnsi="Courier New" w:cs="Courier New"/>
           <w:sz w:val="18"/>
         </w:rPr>
-        <w:t>etc</w:t>
+        <w:t>pba</w:t>
       </w:r>
       <w:r>
         <w:rPr>
           <w:rFonts w:ascii="Courier New" w:hAnsi="Courier New" w:cs="Courier New"/>
           <w:sz w:val="18"/>
         </w:rPr>
-        <w:t>/</w:t>
-      </w:r>
-      <w:r>
-        <w:rPr>
-          <w:rFonts w:ascii="Courier New" w:hAnsi="Courier New" w:cs="Courier New"/>
-          <w:sz w:val="18"/>
-        </w:rPr>
-        <w:t>pba</w:t>
+        <w:t>/be/</w:t>
       </w:r>
     </w:p>
     <w:p>
@@ -5342,6 +5306,127 @@
           <w:sz w:val="18"/>
         </w:rPr>
       </w:pPr>
+      <w:r>
+        <w:rPr>
+          <w:rFonts w:ascii="Courier New" w:hAnsi="Courier New" w:cs="Courier New"/>
+          <w:sz w:val="18"/>
+        </w:rPr>
+        <w:t>cp be/proyectosBA-BE.service /etc/</w:t>
+      </w:r>
+      <w:r>
+        <w:rPr>
+          <w:rFonts w:ascii="Courier New" w:hAnsi="Courier New" w:cs="Courier New"/>
+          <w:sz w:val="18"/>
+        </w:rPr>
+        <w:t>pba</w:t>
+      </w:r>
+      <w:r>
+        <w:rPr>
+          <w:rFonts w:ascii="Courier New" w:hAnsi="Courier New" w:cs="Courier New"/>
+          <w:sz w:val="18"/>
+        </w:rPr>
+        <w:t>/be/</w:t>
+      </w:r>
+    </w:p>
+    <w:p>
+      <w:pPr>
+        <w:pBdr>
+          <w:top w:val="single" w:sz="4" w:space="0" w:color="auto"/>
+          <w:left w:val="single" w:sz="4" w:space="3" w:color="auto"/>
+          <w:bottom w:val="single" w:sz="4" w:space="1" w:color="auto"/>
+          <w:right w:val="single" w:sz="4" w:space="4" w:color="auto"/>
+        </w:pBdr>
+        <w:shd w:val="clear" w:color="auto" w:fill="F2F2F2" w:themeFill="accent4" w:themeFillTint="33"/>
+        <w:jc w:val="left"/>
+        <w:rPr>
+          <w:rFonts w:ascii="Courier New" w:hAnsi="Courier New" w:cs="Courier New"/>
+          <w:sz w:val="18"/>
+        </w:rPr>
+      </w:pPr>
+    </w:p>
+    <w:p>
+      <w:pPr>
+        <w:pBdr>
+          <w:top w:val="single" w:sz="4" w:space="0" w:color="auto"/>
+          <w:left w:val="single" w:sz="4" w:space="3" w:color="auto"/>
+          <w:bottom w:val="single" w:sz="4" w:space="1" w:color="auto"/>
+          <w:right w:val="single" w:sz="4" w:space="4" w:color="auto"/>
+        </w:pBdr>
+        <w:shd w:val="clear" w:color="auto" w:fill="F2F2F2" w:themeFill="accent4" w:themeFillTint="33"/>
+        <w:jc w:val="left"/>
+        <w:rPr>
+          <w:rFonts w:ascii="Courier New" w:hAnsi="Courier New" w:cs="Courier New"/>
+          <w:sz w:val="18"/>
+        </w:rPr>
+      </w:pPr>
+      <w:r>
+        <w:rPr>
+          <w:rFonts w:ascii="Courier New" w:hAnsi="Courier New" w:cs="Courier New"/>
+          <w:sz w:val="18"/>
+        </w:rPr>
+        <w:lastRenderedPageBreak/>
+        <w:t># volvemos a correr los permisos para los archivos copiados.</w:t>
+      </w:r>
+    </w:p>
+    <w:p>
+      <w:pPr>
+        <w:pBdr>
+          <w:top w:val="single" w:sz="4" w:space="0" w:color="auto"/>
+          <w:left w:val="single" w:sz="4" w:space="3" w:color="auto"/>
+          <w:bottom w:val="single" w:sz="4" w:space="1" w:color="auto"/>
+          <w:right w:val="single" w:sz="4" w:space="4" w:color="auto"/>
+        </w:pBdr>
+        <w:shd w:val="clear" w:color="auto" w:fill="F2F2F2" w:themeFill="accent4" w:themeFillTint="33"/>
+        <w:jc w:val="left"/>
+        <w:rPr>
+          <w:rFonts w:ascii="Courier New" w:hAnsi="Courier New" w:cs="Courier New"/>
+          <w:sz w:val="18"/>
+        </w:rPr>
+      </w:pPr>
+      <w:r>
+        <w:rPr>
+          <w:rFonts w:ascii="Courier New" w:hAnsi="Courier New" w:cs="Courier New"/>
+          <w:sz w:val="18"/>
+        </w:rPr>
+        <w:t>sudo chmod 755 -R /</w:t>
+      </w:r>
+      <w:r>
+        <w:rPr>
+          <w:rFonts w:ascii="Courier New" w:hAnsi="Courier New" w:cs="Courier New"/>
+          <w:sz w:val="18"/>
+        </w:rPr>
+        <w:t>etc</w:t>
+      </w:r>
+      <w:r>
+        <w:rPr>
+          <w:rFonts w:ascii="Courier New" w:hAnsi="Courier New" w:cs="Courier New"/>
+          <w:sz w:val="18"/>
+        </w:rPr>
+        <w:t>/</w:t>
+      </w:r>
+      <w:r>
+        <w:rPr>
+          <w:rFonts w:ascii="Courier New" w:hAnsi="Courier New" w:cs="Courier New"/>
+          <w:sz w:val="18"/>
+        </w:rPr>
+        <w:t>pba</w:t>
+      </w:r>
+    </w:p>
+    <w:p>
+      <w:pPr>
+        <w:pBdr>
+          <w:top w:val="single" w:sz="4" w:space="0" w:color="auto"/>
+          <w:left w:val="single" w:sz="4" w:space="3" w:color="auto"/>
+          <w:bottom w:val="single" w:sz="4" w:space="1" w:color="auto"/>
+          <w:right w:val="single" w:sz="4" w:space="4" w:color="auto"/>
+        </w:pBdr>
+        <w:shd w:val="clear" w:color="auto" w:fill="F2F2F2" w:themeFill="accent4" w:themeFillTint="33"/>
+        <w:jc w:val="left"/>
+        <w:rPr>
+          <w:rFonts w:ascii="Courier New" w:hAnsi="Courier New" w:cs="Courier New"/>
+          <w:sz w:val="18"/>
+        </w:rPr>
+      </w:pPr>
     </w:p>
     <w:p>
       <w:pPr>
@@ -5926,6 +6011,7 @@
         <w:rPr>
           <w:lang w:val="en-US"/>
         </w:rPr>
+        <w:lastRenderedPageBreak/>
         <w:t>sudo chown root:tomcat -R /usr/share/tomcat/bin/</w:t>
       </w:r>
     </w:p>
@@ -5982,7 +6068,6 @@
           <w:rFonts w:ascii="Courier New" w:hAnsi="Courier New" w:cs="Courier New"/>
           <w:lang w:val="en-US"/>
         </w:rPr>
-        <w:lastRenderedPageBreak/>
         <w:t>/opt/apache-tomcat-8.0.32/bin/startup.sh</w:t>
       </w:r>
     </w:p>
@@ -6145,15 +6230,7 @@
         <w:t xml:space="preserve"># </w:t>
       </w:r>
       <w:r>
-        <w:t>SIEMPRE AL COPIAR EL ARCHIVO MANTENER EL NOMBRE SIN LA VERSION, sino nos modificara las rutas de donde queda instalada la app. (proyectosBA-</w:t>
-      </w:r>
-      <w:r>
-        <w:t>BE.jar</w:t>
-      </w:r>
-      <w:bookmarkStart w:id="24" w:name="_GoBack"/>
-      <w:bookmarkEnd w:id="24"/>
-      <w:r>
-        <w:t>)</w:t>
+        <w:t>SIEMPRE AL COPIAR EL ARCHIVO MANTENER EL NOMBRE SIN LA VERSION, sino nos modificara las rutas de donde queda instalada la app. (proyectosBA-BE.jar)</w:t>
       </w:r>
     </w:p>
     <w:p>
@@ -15227,18 +15304,18 @@
 </file>
 
 <file path=customXml/item2.xml><?xml version="1.0" encoding="utf-8"?>
+<p:properties xmlns:p="http://schemas.microsoft.com/office/2006/metadata/properties" xmlns:xsi="http://www.w3.org/2001/XMLSchema-instance" xmlns:pc="http://schemas.microsoft.com/office/infopath/2007/PartnerControls">
+  <documentManagement/>
+</p:properties>
+</file>
+
+<file path=customXml/item3.xml><?xml version="1.0" encoding="utf-8"?>
 <?mso-contentType ?>
 <FormTemplates xmlns="http://schemas.microsoft.com/sharepoint/v3/contenttype/forms">
   <Display>DocumentLibraryForm</Display>
   <Edit>DocumentLibraryForm</Edit>
   <New>DocumentLibraryForm</New>
 </FormTemplates>
-</file>
-
-<file path=customXml/item3.xml><?xml version="1.0" encoding="utf-8"?>
-<p:properties xmlns:p="http://schemas.microsoft.com/office/2006/metadata/properties" xmlns:xsi="http://www.w3.org/2001/XMLSchema-instance" xmlns:pc="http://schemas.microsoft.com/office/infopath/2007/PartnerControls">
-  <documentManagement/>
-</p:properties>
 </file>
 
 <file path=customXml/item4.xml><?xml version="1.0" encoding="utf-8"?>
@@ -15368,18 +15445,18 @@
 </file>
 
 <file path=customXml/itemProps2.xml><?xml version="1.0" encoding="utf-8"?>
-<ds:datastoreItem xmlns:ds="http://schemas.openxmlformats.org/officeDocument/2006/customXml" ds:itemID="{79DBF269-3DCF-4AFD-96A1-D7A6D7C05F76}">
+<ds:datastoreItem xmlns:ds="http://schemas.openxmlformats.org/officeDocument/2006/customXml" ds:itemID="{F4BEA786-AAD2-476B-B24D-71062833183F}">
   <ds:schemaRefs>
-    <ds:schemaRef ds:uri="http://schemas.microsoft.com/sharepoint/v3/contenttype/forms"/>
+    <ds:schemaRef ds:uri="http://schemas.microsoft.com/office/2006/metadata/properties"/>
+    <ds:schemaRef ds:uri="http://schemas.microsoft.com/office/infopath/2007/PartnerControls"/>
   </ds:schemaRefs>
 </ds:datastoreItem>
 </file>
 
 <file path=customXml/itemProps3.xml><?xml version="1.0" encoding="utf-8"?>
-<ds:datastoreItem xmlns:ds="http://schemas.openxmlformats.org/officeDocument/2006/customXml" ds:itemID="{F4BEA786-AAD2-476B-B24D-71062833183F}">
+<ds:datastoreItem xmlns:ds="http://schemas.openxmlformats.org/officeDocument/2006/customXml" ds:itemID="{79DBF269-3DCF-4AFD-96A1-D7A6D7C05F76}">
   <ds:schemaRefs>
-    <ds:schemaRef ds:uri="http://schemas.microsoft.com/office/2006/metadata/properties"/>
-    <ds:schemaRef ds:uri="http://schemas.microsoft.com/office/infopath/2007/PartnerControls"/>
+    <ds:schemaRef ds:uri="http://schemas.microsoft.com/sharepoint/v3/contenttype/forms"/>
   </ds:schemaRefs>
 </ds:datastoreItem>
 </file>
@@ -15401,7 +15478,7 @@
 </file>
 
 <file path=customXml/itemProps5.xml><?xml version="1.0" encoding="utf-8"?>
-<ds:datastoreItem xmlns:ds="http://schemas.openxmlformats.org/officeDocument/2006/customXml" ds:itemID="{A2A68961-7795-4EB6-8305-7440A086BA6B}">
+<ds:datastoreItem xmlns:ds="http://schemas.openxmlformats.org/officeDocument/2006/customXml" ds:itemID="{61C854D4-C7E3-45F7-8754-5D8A1726E048}">
   <ds:schemaRefs>
     <ds:schemaRef ds:uri="http://schemas.openxmlformats.org/officeDocument/2006/bibliography"/>
   </ds:schemaRefs>

</xml_diff>

<commit_message>
nueva version, con la carga de la BBDD actualizada.
</commit_message>
<xml_diff>
--- a/documents/SIGP_ManualDeInstalacion.docx
+++ b/documents/SIGP_ManualDeInstalacion.docx
@@ -2840,7 +2840,35 @@
           <w:rFonts w:ascii="Courier New" w:hAnsi="Courier New" w:cs="Courier New"/>
           <w:sz w:val="18"/>
         </w:rPr>
-        <w:t># correr el script de creación y carga de tablas</w:t>
+        <w:t xml:space="preserve"># correr </w:t>
+      </w:r>
+      <w:r>
+        <w:rPr>
+          <w:rFonts w:ascii="Courier New" w:hAnsi="Courier New" w:cs="Courier New"/>
+          <w:sz w:val="18"/>
+        </w:rPr>
+        <w:t>los</w:t>
+      </w:r>
+      <w:r>
+        <w:rPr>
+          <w:rFonts w:ascii="Courier New" w:hAnsi="Courier New" w:cs="Courier New"/>
+          <w:sz w:val="18"/>
+        </w:rPr>
+        <w:t xml:space="preserve"> script</w:t>
+      </w:r>
+      <w:r>
+        <w:rPr>
+          <w:rFonts w:ascii="Courier New" w:hAnsi="Courier New" w:cs="Courier New"/>
+          <w:sz w:val="18"/>
+        </w:rPr>
+        <w:t>s</w:t>
+      </w:r>
+      <w:r>
+        <w:rPr>
+          <w:rFonts w:ascii="Courier New" w:hAnsi="Courier New" w:cs="Courier New"/>
+          <w:sz w:val="18"/>
+        </w:rPr>
+        <w:t xml:space="preserve"> de creación y carga de tablas</w:t>
       </w:r>
       <w:r>
         <w:rPr>
@@ -2887,7 +2915,7 @@
           <w:b/>
           <w:sz w:val="18"/>
         </w:rPr>
-        <w:t>ba_generated &lt; proyectos_ba_completa</w:t>
+        <w:t xml:space="preserve">ba_generated &lt; </w:t>
       </w:r>
       <w:r>
         <w:rPr>
@@ -2895,7 +2923,7 @@
           <w:b/>
           <w:sz w:val="18"/>
         </w:rPr>
-        <w:t>.sql</w:t>
+        <w:t>1-SIGP-creacion_de_tablas.sql</w:t>
       </w:r>
     </w:p>
     <w:p>
@@ -2910,9 +2938,28 @@
         <w:jc w:val="left"/>
         <w:rPr>
           <w:rFonts w:ascii="Courier New" w:hAnsi="Courier New" w:cs="Courier New"/>
+          <w:b/>
           <w:sz w:val="18"/>
         </w:rPr>
       </w:pPr>
+      <w:r>
+        <w:rPr>
+          <w:rFonts w:ascii="Courier New" w:hAnsi="Courier New" w:cs="Courier New"/>
+          <w:b/>
+          <w:sz w:val="18"/>
+        </w:rPr>
+        <w:t xml:space="preserve">mysql -u admin -p proyectos_ba_generated &lt; </w:t>
+      </w:r>
+      <w:r>
+        <w:rPr>
+          <w:rFonts w:ascii="Courier New" w:hAnsi="Courier New" w:cs="Courier New"/>
+          <w:b/>
+          <w:sz w:val="18"/>
+        </w:rPr>
+        <w:t>2-SIGP-carga_inicial_de_tablas.sql</w:t>
+      </w:r>
+      <w:bookmarkStart w:id="21" w:name="_GoBack"/>
+      <w:bookmarkEnd w:id="21"/>
     </w:p>
     <w:p>
       <w:pPr>
@@ -2929,41 +2976,6 @@
           <w:sz w:val="18"/>
         </w:rPr>
       </w:pPr>
-      <w:r>
-        <w:rPr>
-          <w:rFonts w:ascii="Courier New" w:hAnsi="Courier New" w:cs="Courier New"/>
-          <w:sz w:val="18"/>
-        </w:rPr>
-        <w:t># para verificar</w:t>
-      </w:r>
-      <w:r>
-        <w:rPr>
-          <w:rFonts w:ascii="Courier New" w:hAnsi="Courier New" w:cs="Courier New"/>
-          <w:sz w:val="18"/>
-        </w:rPr>
-        <w:t>,</w:t>
-      </w:r>
-      <w:r>
-        <w:rPr>
-          <w:rFonts w:ascii="Courier New" w:hAnsi="Courier New" w:cs="Courier New"/>
-          <w:sz w:val="18"/>
-        </w:rPr>
-        <w:t xml:space="preserve"> no</w:t>
-      </w:r>
-      <w:r>
-        <w:rPr>
-          <w:rFonts w:ascii="Courier New" w:hAnsi="Courier New" w:cs="Courier New"/>
-          <w:sz w:val="18"/>
-        </w:rPr>
-        <w:t>s</w:t>
-      </w:r>
-      <w:r>
-        <w:rPr>
-          <w:rFonts w:ascii="Courier New" w:hAnsi="Courier New" w:cs="Courier New"/>
-          <w:sz w:val="18"/>
-        </w:rPr>
-        <w:t xml:space="preserve"> logueamos a las base proyectos_ba_generated y hacemos un select de la tabla juridiccion y nos tiene que traer datos.</w:t>
-      </w:r>
     </w:p>
     <w:p>
       <w:pPr>
@@ -2977,10 +2989,44 @@
         <w:jc w:val="left"/>
         <w:rPr>
           <w:rFonts w:ascii="Courier New" w:hAnsi="Courier New" w:cs="Courier New"/>
-          <w:b/>
           <w:sz w:val="18"/>
         </w:rPr>
       </w:pPr>
+      <w:r>
+        <w:rPr>
+          <w:rFonts w:ascii="Courier New" w:hAnsi="Courier New" w:cs="Courier New"/>
+          <w:sz w:val="18"/>
+        </w:rPr>
+        <w:t># para verificar</w:t>
+      </w:r>
+      <w:r>
+        <w:rPr>
+          <w:rFonts w:ascii="Courier New" w:hAnsi="Courier New" w:cs="Courier New"/>
+          <w:sz w:val="18"/>
+        </w:rPr>
+        <w:t>,</w:t>
+      </w:r>
+      <w:r>
+        <w:rPr>
+          <w:rFonts w:ascii="Courier New" w:hAnsi="Courier New" w:cs="Courier New"/>
+          <w:sz w:val="18"/>
+        </w:rPr>
+        <w:t xml:space="preserve"> no</w:t>
+      </w:r>
+      <w:r>
+        <w:rPr>
+          <w:rFonts w:ascii="Courier New" w:hAnsi="Courier New" w:cs="Courier New"/>
+          <w:sz w:val="18"/>
+        </w:rPr>
+        <w:t>s</w:t>
+      </w:r>
+      <w:r>
+        <w:rPr>
+          <w:rFonts w:ascii="Courier New" w:hAnsi="Courier New" w:cs="Courier New"/>
+          <w:sz w:val="18"/>
+        </w:rPr>
+        <w:t xml:space="preserve"> logueamos a las base proyectos_ba_generated y hacemos un select de la tabla juridiccion y nos tiene que traer datos.</w:t>
+      </w:r>
     </w:p>
     <w:p>
       <w:pPr>
@@ -2998,15 +3044,32 @@
           <w:sz w:val="18"/>
         </w:rPr>
       </w:pPr>
-      <w:r>
+    </w:p>
+    <w:p>
+      <w:pPr>
+        <w:pBdr>
+          <w:top w:val="single" w:sz="4" w:space="1" w:color="auto"/>
+          <w:left w:val="single" w:sz="4" w:space="3" w:color="auto"/>
+          <w:bottom w:val="single" w:sz="4" w:space="1" w:color="auto"/>
+          <w:right w:val="single" w:sz="4" w:space="4" w:color="auto"/>
+        </w:pBdr>
+        <w:shd w:val="clear" w:color="auto" w:fill="F2F2F2" w:themeFill="accent4" w:themeFillTint="33"/>
+        <w:jc w:val="left"/>
         <w:rPr>
           <w:rFonts w:ascii="Courier New" w:hAnsi="Courier New" w:cs="Courier New"/>
           <w:b/>
           <w:sz w:val="18"/>
         </w:rPr>
+      </w:pPr>
+      <w:r>
+        <w:rPr>
+          <w:rFonts w:ascii="Courier New" w:hAnsi="Courier New" w:cs="Courier New"/>
+          <w:b/>
+          <w:sz w:val="18"/>
+        </w:rPr>
         <w:t>select nombre from jurisdiccion;</w:t>
       </w:r>
-      <w:bookmarkStart w:id="21" w:name="_Toc458525469"/>
+      <w:bookmarkStart w:id="22" w:name="_Toc458525469"/>
     </w:p>
     <w:p>
       <w:pPr>
@@ -3075,7 +3138,6 @@
           <w:rFonts w:ascii="Courier New" w:hAnsi="Courier New" w:cs="Courier New"/>
           <w:b/>
           <w:sz w:val="18"/>
-          <w:lang w:val="en-US"/>
         </w:rPr>
       </w:pPr>
       <w:r>
@@ -3083,7 +3145,6 @@
           <w:rFonts w:ascii="Courier New" w:hAnsi="Courier New" w:cs="Courier New"/>
           <w:b/>
           <w:sz w:val="18"/>
-          <w:lang w:val="en-US"/>
         </w:rPr>
         <w:t>sudo yum install activemq activemq-client</w:t>
       </w:r>
@@ -3297,7 +3358,7 @@
       <w:r>
         <w:t>n</w:t>
       </w:r>
-      <w:bookmarkEnd w:id="21"/>
+      <w:bookmarkEnd w:id="22"/>
       <w:r>
         <w:t>es</w:t>
       </w:r>
@@ -3838,14 +3899,8 @@
         <w:spacing w:line="360" w:lineRule="auto"/>
         <w:jc w:val="left"/>
         <w:textboxTightWrap w:val="none"/>
-        <w:rPr>
-          <w:lang w:val="en-US"/>
-        </w:rPr>
-      </w:pPr>
-      <w:r>
-        <w:rPr>
-          <w:lang w:val="en-US"/>
-        </w:rPr>
+      </w:pPr>
+      <w:r>
         <w:br w:type="page"/>
       </w:r>
     </w:p>
@@ -3963,12 +4018,14 @@
         <w:rPr>
           <w:rFonts w:ascii="Courier New" w:hAnsi="Courier New" w:cs="Courier New"/>
           <w:b/>
+          <w:lang w:val="en-US"/>
         </w:rPr>
       </w:pPr>
       <w:r>
         <w:rPr>
           <w:rFonts w:ascii="Courier New" w:hAnsi="Courier New" w:cs="Courier New"/>
           <w:b/>
+          <w:lang w:val="en-US"/>
         </w:rPr>
         <w:t>cp /source/configuracion/ds/application.properties.dist /etc/pba/ds/ application.properties</w:t>
       </w:r>
@@ -4227,6 +4284,9 @@
           <w:numId w:val="0"/>
         </w:numPr>
         <w:ind w:left="720"/>
+        <w:rPr>
+          <w:lang w:val="es-AR"/>
+        </w:rPr>
       </w:pPr>
     </w:p>
     <w:p>
@@ -4237,6 +4297,9 @@
           <w:numId w:val="0"/>
         </w:numPr>
         <w:ind w:left="720"/>
+        <w:rPr>
+          <w:lang w:val="es-AR"/>
+        </w:rPr>
       </w:pPr>
     </w:p>
     <w:p>
@@ -4378,17 +4441,9 @@
       </w:r>
     </w:p>
     <w:p>
-      <w:pPr>
-        <w:rPr>
-          <w:lang w:val="en-US"/>
-        </w:rPr>
-      </w:pPr>
-      <w:bookmarkStart w:id="22" w:name="_GoBack"/>
-      <w:bookmarkEnd w:id="22"/>
       <w:r>
         <w:rPr>
           <w:b/>
-          <w:lang w:val="en-US"/>
         </w:rPr>
         <w:lastRenderedPageBreak/>
         <w:t>Aplicación Backend</w:t>
@@ -4396,14 +4451,10 @@
       <w:r>
         <w:rPr>
           <w:b/>
-          <w:lang w:val="en-US"/>
         </w:rPr>
         <w:t xml:space="preserve"> (BE)</w:t>
       </w:r>
       <w:r>
-        <w:rPr>
-          <w:lang w:val="en-US"/>
-        </w:rPr>
         <w:t>:</w:t>
       </w:r>
     </w:p>
@@ -4498,12 +4549,14 @@
         <w:rPr>
           <w:rFonts w:ascii="Courier New" w:hAnsi="Courier New" w:cs="Courier New"/>
           <w:b/>
+          <w:lang w:val="en-US"/>
         </w:rPr>
       </w:pPr>
       <w:r>
         <w:rPr>
           <w:rFonts w:ascii="Courier New" w:hAnsi="Courier New" w:cs="Courier New"/>
           <w:b/>
+          <w:lang w:val="en-US"/>
         </w:rPr>
         <w:t>cp source/configuracion/be/application.properties /etc/pba/be/application.properties</w:t>
       </w:r>
@@ -4576,7 +4629,6 @@
           <w:rFonts w:ascii="Courier New" w:hAnsi="Courier New" w:cs="Courier New"/>
           <w:b/>
           <w:sz w:val="18"/>
-          <w:lang w:val="en-US"/>
         </w:rPr>
       </w:pPr>
       <w:r>
@@ -4584,28 +4636,13 @@
           <w:rFonts w:ascii="Courier New" w:hAnsi="Courier New" w:cs="Courier New"/>
           <w:b/>
         </w:rPr>
-        <w:t>cp source</w:t>
-      </w:r>
-      <w:r>
-        <w:rPr>
-          <w:rFonts w:ascii="Courier New" w:hAnsi="Courier New" w:cs="Courier New"/>
-          <w:b/>
-        </w:rPr>
-        <w:t>/configuracion</w:t>
-      </w:r>
-      <w:r>
-        <w:rPr>
-          <w:rFonts w:ascii="Courier New" w:hAnsi="Courier New" w:cs="Courier New"/>
-          <w:b/>
-        </w:rPr>
-        <w:t>/be/proyectosBA-BE.conf /etc/pba/be</w:t>
+        <w:t>cp source/configuracion/be/proyectosBA-BE.conf /etc/pba/be</w:t>
       </w:r>
       <w:r>
         <w:rPr>
           <w:rFonts w:ascii="Courier New" w:hAnsi="Courier New" w:cs="Courier New"/>
           <w:b/>
           <w:sz w:val="18"/>
-          <w:lang w:val="en-US"/>
         </w:rPr>
         <w:t>/</w:t>
       </w:r>
@@ -4623,7 +4660,6 @@
         <w:rPr>
           <w:rFonts w:ascii="Courier New" w:hAnsi="Courier New" w:cs="Courier New"/>
           <w:sz w:val="18"/>
-          <w:lang w:val="en-US"/>
         </w:rPr>
       </w:pPr>
     </w:p>
@@ -4670,28 +4706,16 @@
         <w:rPr>
           <w:rFonts w:ascii="Courier New" w:hAnsi="Courier New" w:cs="Courier New"/>
           <w:b/>
+          <w:lang w:val="en-US"/>
         </w:rPr>
       </w:pPr>
       <w:r>
         <w:rPr>
           <w:rFonts w:ascii="Courier New" w:hAnsi="Courier New" w:cs="Courier New"/>
           <w:b/>
-        </w:rPr>
-        <w:t>cp source</w:t>
-      </w:r>
-      <w:r>
-        <w:rPr>
-          <w:rFonts w:ascii="Courier New" w:hAnsi="Courier New" w:cs="Courier New"/>
-          <w:b/>
-        </w:rPr>
-        <w:t>/configuracion</w:t>
-      </w:r>
-      <w:r>
-        <w:rPr>
-          <w:rFonts w:ascii="Courier New" w:hAnsi="Courier New" w:cs="Courier New"/>
-          <w:b/>
-        </w:rPr>
-        <w:t>/be/proyectosBA-BE.service /etc/systemd/system/</w:t>
+          <w:lang w:val="en-US"/>
+        </w:rPr>
+        <w:t>cp source/configuracion/be/proyectosBA-BE.service /etc/systemd/system/</w:t>
       </w:r>
     </w:p>
     <w:p>
@@ -5175,7 +5199,7 @@
                               <w:color w:val="A6A6A6" w:themeColor="background1" w:themeShade="A6"/>
                               <w:sz w:val="16"/>
                             </w:rPr>
-                            <w:t>3</w:t>
+                            <w:t>5</w:t>
                           </w:r>
                           <w:r>
                             <w:rPr>
@@ -5259,7 +5283,7 @@
                         <w:color w:val="A6A6A6" w:themeColor="background1" w:themeShade="A6"/>
                         <w:sz w:val="16"/>
                       </w:rPr>
-                      <w:t>3</w:t>
+                      <w:t>5</w:t>
                     </w:r>
                     <w:r>
                       <w:rPr>
@@ -5434,7 +5458,7 @@
 <w:numbering xmlns:wpc="http://schemas.microsoft.com/office/word/2010/wordprocessingCanvas" xmlns:mc="http://schemas.openxmlformats.org/markup-compatibility/2006" xmlns:o="urn:schemas-microsoft-com:office:office" xmlns:r="http://schemas.openxmlformats.org/officeDocument/2006/relationships" xmlns:m="http://schemas.openxmlformats.org/officeDocument/2006/math" xmlns:v="urn:schemas-microsoft-com:vml" xmlns:wp14="http://schemas.microsoft.com/office/word/2010/wordprocessingDrawing" xmlns:wp="http://schemas.openxmlformats.org/drawingml/2006/wordprocessingDrawing" xmlns:w10="urn:schemas-microsoft-com:office:word" xmlns:w="http://schemas.openxmlformats.org/wordprocessingml/2006/main" xmlns:w14="http://schemas.microsoft.com/office/word/2010/wordml" xmlns:w15="http://schemas.microsoft.com/office/word/2012/wordml" xmlns:wpg="http://schemas.microsoft.com/office/word/2010/wordprocessingGroup" xmlns:wpi="http://schemas.microsoft.com/office/word/2010/wordprocessingInk" xmlns:wne="http://schemas.microsoft.com/office/word/2006/wordml" xmlns:wps="http://schemas.microsoft.com/office/word/2010/wordprocessingShape" mc:Ignorable="w14 w15 wp14">
   <w:numPicBullet w:numPicBulletId="0">
     <w:pict>
-      <v:shapetype w14:anchorId="2D9941E0" id="_x0000_t75" coordsize="21600,21600" o:spt="75" o:preferrelative="t" path="m@4@5l@4@11@9@11@9@5xe" filled="f" stroked="f">
+      <v:shapetype w14:anchorId="29DE146A" id="_x0000_t75" coordsize="21600,21600" o:spt="75" o:preferrelative="t" path="m@4@5l@4@11@9@11@9@5xe" filled="f" stroked="f">
         <v:stroke joinstyle="miter"/>
         <v:formulas>
           <v:f eqn="if lineDrawn pixelLineWidth 0"/>
@@ -5453,7 +5477,7 @@
         <v:path o:extrusionok="f" gradientshapeok="t" o:connecttype="rect"/>
         <o:lock v:ext="edit" aspectratio="t"/>
       </v:shapetype>
-      <v:shape id="_x0000_i1067" type="#_x0000_t75" style="width:22.45pt;height:34pt" o:bullet="t">
+      <v:shape id="_x0000_i1027" type="#_x0000_t75" style="width:22.45pt;height:34pt" o:bullet="t">
         <v:imagedata r:id="rId1" o:title="arrow"/>
       </v:shape>
     </w:pict>
@@ -13512,15 +13536,6 @@
 </file>
 
 <file path=customXml/item2.xml><?xml version="1.0" encoding="utf-8"?>
-<?mso-contentType ?>
-<FormTemplates xmlns="http://schemas.microsoft.com/sharepoint/v3/contenttype/forms">
-  <Display>DocumentLibraryForm</Display>
-  <Edit>DocumentLibraryForm</Edit>
-  <New>DocumentLibraryForm</New>
-</FormTemplates>
-</file>
-
-<file path=customXml/item3.xml><?xml version="1.0" encoding="utf-8"?>
 <ct:contentTypeSchema xmlns:ct="http://schemas.microsoft.com/office/2006/metadata/contentType" xmlns:ma="http://schemas.microsoft.com/office/2006/metadata/properties/metaAttributes" ct:_="" ma:_="" ma:contentTypeName="Document" ma:contentTypeID="0x0101000855128546B1E34EA22037A61AFCC9C6" ma:contentTypeVersion="" ma:contentTypeDescription="Create a new document." ma:contentTypeScope="" ma:versionID="ea8337a854d6076b4234ff1369f5d2bd">
   <xsd:schema xmlns:xsd="http://www.w3.org/2001/XMLSchema" xmlns:xs="http://www.w3.org/2001/XMLSchema" xmlns:p="http://schemas.microsoft.com/office/2006/metadata/properties" targetNamespace="http://schemas.microsoft.com/office/2006/metadata/properties" ma:root="true" ma:fieldsID="b2384c6cc0088fcedbaf6edaf557defa">
     <xsd:element name="properties">
@@ -13634,6 +13649,15 @@
 </ct:contentTypeSchema>
 </file>
 
+<file path=customXml/item3.xml><?xml version="1.0" encoding="utf-8"?>
+<?mso-contentType ?>
+<FormTemplates xmlns="http://schemas.microsoft.com/sharepoint/v3/contenttype/forms">
+  <Display>DocumentLibraryForm</Display>
+  <Edit>DocumentLibraryForm</Edit>
+  <New>DocumentLibraryForm</New>
+</FormTemplates>
+</file>
+
 <file path=customXml/item4.xml><?xml version="1.0" encoding="utf-8"?>
 <p:properties xmlns:p="http://schemas.microsoft.com/office/2006/metadata/properties" xmlns:xsi="http://www.w3.org/2001/XMLSchema-instance" xmlns:pc="http://schemas.microsoft.com/office/infopath/2007/PartnerControls">
   <documentManagement/>
@@ -13653,14 +13677,6 @@
 </file>
 
 <file path=customXml/itemProps2.xml><?xml version="1.0" encoding="utf-8"?>
-<ds:datastoreItem xmlns:ds="http://schemas.openxmlformats.org/officeDocument/2006/customXml" ds:itemID="{79DBF269-3DCF-4AFD-96A1-D7A6D7C05F76}">
-  <ds:schemaRefs>
-    <ds:schemaRef ds:uri="http://schemas.microsoft.com/sharepoint/v3/contenttype/forms"/>
-  </ds:schemaRefs>
-</ds:datastoreItem>
-</file>
-
-<file path=customXml/itemProps3.xml><?xml version="1.0" encoding="utf-8"?>
 <ds:datastoreItem xmlns:ds="http://schemas.openxmlformats.org/officeDocument/2006/customXml" ds:itemID="{D2C523CD-326D-4E2C-823C-22B14A297ED4}">
   <ds:schemaRefs>
     <ds:schemaRef ds:uri="http://schemas.microsoft.com/office/2006/metadata/contentType"/>
@@ -13676,6 +13692,14 @@
 </ds:datastoreItem>
 </file>
 
+<file path=customXml/itemProps3.xml><?xml version="1.0" encoding="utf-8"?>
+<ds:datastoreItem xmlns:ds="http://schemas.openxmlformats.org/officeDocument/2006/customXml" ds:itemID="{79DBF269-3DCF-4AFD-96A1-D7A6D7C05F76}">
+  <ds:schemaRefs>
+    <ds:schemaRef ds:uri="http://schemas.microsoft.com/sharepoint/v3/contenttype/forms"/>
+  </ds:schemaRefs>
+</ds:datastoreItem>
+</file>
+
 <file path=customXml/itemProps4.xml><?xml version="1.0" encoding="utf-8"?>
 <ds:datastoreItem xmlns:ds="http://schemas.openxmlformats.org/officeDocument/2006/customXml" ds:itemID="{F4BEA786-AAD2-476B-B24D-71062833183F}">
   <ds:schemaRefs>
@@ -13686,7 +13710,7 @@
 </file>
 
 <file path=customXml/itemProps5.xml><?xml version="1.0" encoding="utf-8"?>
-<ds:datastoreItem xmlns:ds="http://schemas.openxmlformats.org/officeDocument/2006/customXml" ds:itemID="{82A7A910-531F-4B29-B3DD-6DF2C4C991A9}">
+<ds:datastoreItem xmlns:ds="http://schemas.openxmlformats.org/officeDocument/2006/customXml" ds:itemID="{D3412987-B22B-47D3-8F3E-E84A79B4D2DA}">
   <ds:schemaRefs>
     <ds:schemaRef ds:uri="http://schemas.openxmlformats.org/officeDocument/2006/bibliography"/>
   </ds:schemaRefs>

</xml_diff>

<commit_message>
se agrego la url del repositorio donde Jenkins guarda los ejecutables y un nueva carpeta para archivos adjuntos.
</commit_message>
<xml_diff>
--- a/documents/SIGP_ManualDeInstalacion.docx
+++ b/documents/SIGP_ManualDeInstalacion.docx
@@ -22,7 +22,7 @@
           <w:r>
             <w:rPr>
               <w:noProof/>
-              <w:lang w:eastAsia="es-AR"/>
+              <w:lang w:val="en-US"/>
             </w:rPr>
             <mc:AlternateContent>
               <mc:Choice Requires="wps">
@@ -192,7 +192,7 @@
             <w:rPr>
               <w:noProof/>
               <w:color w:val="auto"/>
-              <w:lang w:eastAsia="es-AR"/>
+              <w:lang w:val="en-US"/>
             </w:rPr>
             <mc:AlternateContent>
               <mc:Choice Requires="wps">
@@ -353,7 +353,7 @@
           <w:r>
             <w:rPr>
               <w:noProof/>
-              <w:lang w:eastAsia="es-AR"/>
+              <w:lang w:val="en-US"/>
             </w:rPr>
             <w:drawing>
               <wp:inline distT="0" distB="0" distL="0" distR="0" wp14:anchorId="6CD7A024" wp14:editId="272766A3">
@@ -414,7 +414,7 @@
             <w:rPr>
               <w:noProof/>
               <w:color w:val="auto"/>
-              <w:lang w:eastAsia="es-AR"/>
+              <w:lang w:val="en-US"/>
             </w:rPr>
             <w:drawing>
               <wp:anchor distT="0" distB="0" distL="114300" distR="114300" simplePos="0" relativeHeight="251633664" behindDoc="0" locked="0" layoutInCell="1" allowOverlap="1" wp14:anchorId="2D9941E0" wp14:editId="6B80ECDD">
@@ -480,7 +480,7 @@
             <w:rPr>
               <w:noProof/>
               <w:color w:val="auto"/>
-              <w:lang w:eastAsia="es-AR"/>
+              <w:lang w:val="en-US"/>
             </w:rPr>
             <w:drawing>
               <wp:anchor distT="0" distB="0" distL="114300" distR="114300" simplePos="0" relativeHeight="251691008" behindDoc="0" locked="0" layoutInCell="1" allowOverlap="1" wp14:anchorId="4C0BC6DB" wp14:editId="7AD8A109">
@@ -566,7 +566,7 @@
         <w:rPr>
           <w:noProof/>
           <w:color w:val="auto"/>
-          <w:lang w:eastAsia="es-AR"/>
+          <w:lang w:val="en-US"/>
         </w:rPr>
         <w:drawing>
           <wp:anchor distT="0" distB="0" distL="114300" distR="114300" simplePos="0" relativeHeight="251640832" behindDoc="0" locked="0" layoutInCell="1" allowOverlap="1" wp14:anchorId="63A6E289" wp14:editId="144D7CCF">
@@ -629,7 +629,7 @@
         <w:rPr>
           <w:noProof/>
           <w:color w:val="auto"/>
-          <w:lang w:eastAsia="es-AR"/>
+          <w:lang w:val="en-US"/>
         </w:rPr>
         <w:drawing>
           <wp:anchor distT="0" distB="0" distL="114300" distR="114300" simplePos="0" relativeHeight="251648000" behindDoc="0" locked="0" layoutInCell="1" allowOverlap="1" wp14:anchorId="7BB9DF45" wp14:editId="24B7649C">
@@ -692,7 +692,7 @@
         <w:rPr>
           <w:noProof/>
           <w:color w:val="auto"/>
-          <w:lang w:eastAsia="es-AR"/>
+          <w:lang w:val="en-US"/>
         </w:rPr>
         <w:drawing>
           <wp:anchor distT="0" distB="0" distL="114300" distR="114300" simplePos="0" relativeHeight="251664384" behindDoc="0" locked="0" layoutInCell="1" allowOverlap="1" wp14:anchorId="2A9B88F8" wp14:editId="2BE252D5">
@@ -748,7 +748,7 @@
         <w:rPr>
           <w:noProof/>
           <w:color w:val="auto"/>
-          <w:lang w:eastAsia="es-AR"/>
+          <w:lang w:val="en-US"/>
         </w:rPr>
         <w:drawing>
           <wp:anchor distT="0" distB="0" distL="114300" distR="114300" simplePos="0" relativeHeight="251673600" behindDoc="0" locked="0" layoutInCell="1" allowOverlap="1" wp14:anchorId="24908CD2" wp14:editId="58772D27">
@@ -811,7 +811,7 @@
         <w:rPr>
           <w:noProof/>
           <w:color w:val="auto"/>
-          <w:lang w:eastAsia="es-AR"/>
+          <w:lang w:val="en-US"/>
         </w:rPr>
         <w:drawing>
           <wp:anchor distT="0" distB="0" distL="114300" distR="114300" simplePos="0" relativeHeight="251655168" behindDoc="0" locked="0" layoutInCell="1" allowOverlap="1" wp14:anchorId="6F0C1B57" wp14:editId="3E81C135">
@@ -3871,6 +3871,7 @@
         <w:jc w:val="left"/>
         <w:rPr>
           <w:rFonts w:ascii="Courier New" w:hAnsi="Courier New" w:cs="Courier New"/>
+          <w:b/>
           <w:sz w:val="18"/>
         </w:rPr>
       </w:pPr>
@@ -3890,102 +3891,20 @@
           <w:sz w:val="18"/>
         </w:rPr>
       </w:pPr>
-    </w:p>
-    <w:p/>
-    <w:p>
-      <w:pPr>
-        <w:spacing w:line="360" w:lineRule="auto"/>
-        <w:jc w:val="left"/>
-        <w:textboxTightWrap w:val="none"/>
-      </w:pPr>
-      <w:r>
-        <w:br w:type="page"/>
-      </w:r>
-    </w:p>
-    <w:p>
-      <w:pPr>
-        <w:rPr>
-          <w:b/>
-        </w:rPr>
-      </w:pPr>
-      <w:r>
-        <w:rPr>
-          <w:b/>
-        </w:rPr>
-        <w:lastRenderedPageBreak/>
-        <w:t>Aplicación Angular:</w:t>
-      </w:r>
-    </w:p>
-    <w:p>
-      <w:pPr>
-        <w:rPr>
-          <w:b/>
-        </w:rPr>
-      </w:pPr>
-    </w:p>
-    <w:p>
-      <w:pPr>
-        <w:jc w:val="left"/>
-      </w:pPr>
-      <w:r>
-        <w:t>1) Ir a https://www.google.com/recaptcha</w:t>
-      </w:r>
-    </w:p>
-    <w:p>
-      <w:pPr>
-        <w:jc w:val="left"/>
-      </w:pPr>
-      <w:r>
-        <w:t>2) Hacer click en 'Get reCAPTCHA'</w:t>
-      </w:r>
-    </w:p>
-    <w:p>
-      <w:pPr>
-        <w:jc w:val="left"/>
-      </w:pPr>
-      <w:r>
-        <w:t>3) Agregar un label y los dominios permitidos.</w:t>
-      </w:r>
-    </w:p>
-    <w:p>
-      <w:pPr>
-        <w:jc w:val="left"/>
-      </w:pPr>
-      <w:r>
-        <w:t>4) Registrar</w:t>
-      </w:r>
-    </w:p>
-    <w:p>
-      <w:pPr>
-        <w:jc w:val="left"/>
-      </w:pPr>
-      <w:r>
-        <w:t>5) Copiar el API Key.</w:t>
-      </w:r>
-    </w:p>
-    <w:p>
-      <w:pPr>
-        <w:jc w:val="left"/>
-      </w:pPr>
-      <w:r>
-        <w:t xml:space="preserve">6) Pegar el API Key en </w:t>
-      </w:r>
-      <w:r>
-        <w:t>/etc/pba/ds/application.properties</w:t>
-      </w:r>
-      <w:r>
-        <w:t>:</w:t>
-      </w:r>
-    </w:p>
-    <w:p>
-      <w:pPr>
-        <w:jc w:val="left"/>
-      </w:pPr>
-      <w:r>
-        <w:t>Ejemplo:</w:t>
-      </w:r>
-      <w:bookmarkStart w:id="22" w:name="_GoBack"/>
-      <w:bookmarkEnd w:id="22"/>
+      <w:r>
+        <w:rPr>
+          <w:rFonts w:ascii="Courier New" w:hAnsi="Courier New" w:cs="Courier New"/>
+          <w:sz w:val="18"/>
+        </w:rPr>
+        <w:t xml:space="preserve"># carpeta para guardar </w:t>
+      </w:r>
+      <w:r>
+        <w:rPr>
+          <w:rFonts w:ascii="Courier New" w:hAnsi="Courier New" w:cs="Courier New"/>
+          <w:sz w:val="18"/>
+        </w:rPr>
+        <w:t>los archivos temporales de importación. Lectura y escritura.</w:t>
+      </w:r>
     </w:p>
     <w:p>
       <w:pPr>
@@ -4000,9 +3919,24 @@
         <w:rPr>
           <w:rFonts w:ascii="Courier New" w:hAnsi="Courier New" w:cs="Courier New"/>
           <w:sz w:val="18"/>
-          <w:lang w:val="en-US"/>
-        </w:rPr>
-      </w:pPr>
+        </w:rPr>
+      </w:pPr>
+      <w:r>
+        <w:rPr>
+          <w:rFonts w:ascii="Courier New" w:hAnsi="Courier New" w:cs="Courier New"/>
+          <w:b/>
+          <w:sz w:val="18"/>
+        </w:rPr>
+        <w:t>sudo mkdir /var/pba/</w:t>
+      </w:r>
+      <w:r>
+        <w:rPr>
+          <w:rFonts w:ascii="Courier New" w:hAnsi="Courier New" w:cs="Courier New"/>
+          <w:b/>
+          <w:sz w:val="18"/>
+        </w:rPr>
+        <w:t>archivos</w:t>
+      </w:r>
     </w:p>
     <w:p>
       <w:pPr>
@@ -4017,16 +3951,255 @@
         <w:rPr>
           <w:rFonts w:ascii="Courier New" w:hAnsi="Courier New" w:cs="Courier New"/>
           <w:sz w:val="18"/>
+        </w:rPr>
+      </w:pPr>
+    </w:p>
+    <w:p/>
+    <w:p>
+      <w:pPr>
+        <w:spacing w:line="360" w:lineRule="auto"/>
+        <w:jc w:val="left"/>
+        <w:textboxTightWrap w:val="none"/>
+      </w:pPr>
+      <w:r>
+        <w:br w:type="page"/>
+      </w:r>
+    </w:p>
+    <w:p>
+      <w:pPr>
+        <w:rPr>
+          <w:b/>
+        </w:rPr>
+      </w:pPr>
+      <w:r>
+        <w:rPr>
+          <w:b/>
+        </w:rPr>
+        <w:lastRenderedPageBreak/>
+        <w:t>Aplicación Angular:</w:t>
+      </w:r>
+    </w:p>
+    <w:p>
+      <w:pPr>
+        <w:rPr>
+          <w:b/>
+        </w:rPr>
+      </w:pPr>
+    </w:p>
+    <w:p>
+      <w:pPr>
+        <w:pStyle w:val="ListParagraph"/>
+        <w:numPr>
+          <w:ilvl w:val="0"/>
+          <w:numId w:val="30"/>
+        </w:numPr>
+        <w:rPr>
+          <w:lang w:val="es-AR"/>
+        </w:rPr>
+      </w:pPr>
+      <w:r>
+        <w:rPr>
+          <w:lang w:val="es-AR"/>
+        </w:rPr>
+        <w:t xml:space="preserve">Ir a </w:t>
+      </w:r>
+      <w:hyperlink r:id="rId21" w:history="1">
+        <w:r>
+          <w:rPr>
+            <w:rStyle w:val="Hyperlink"/>
+            <w:noProof w:val="0"/>
+            <w:lang w:val="es-AR"/>
+          </w:rPr>
+          <w:t>https://www.google.com/recaptcha</w:t>
+        </w:r>
+      </w:hyperlink>
+      <w:r>
+        <w:rPr>
+          <w:lang w:val="es-AR"/>
+        </w:rPr>
+        <w:t>.</w:t>
+      </w:r>
+    </w:p>
+    <w:p>
+      <w:pPr>
+        <w:pStyle w:val="ListParagraph"/>
+        <w:numPr>
+          <w:ilvl w:val="0"/>
+          <w:numId w:val="30"/>
+        </w:numPr>
+      </w:pPr>
+      <w:r>
+        <w:t>Hacer click en 'Get reCAPTCHA'</w:t>
+      </w:r>
+    </w:p>
+    <w:p>
+      <w:pPr>
+        <w:pStyle w:val="ListParagraph"/>
+        <w:numPr>
+          <w:ilvl w:val="0"/>
+          <w:numId w:val="30"/>
+        </w:numPr>
+        <w:rPr>
+          <w:lang w:val="es-AR"/>
+        </w:rPr>
+      </w:pPr>
+      <w:r>
+        <w:rPr>
+          <w:lang w:val="es-AR"/>
+        </w:rPr>
+        <w:t>Loguearnos con la cuenta sigppaneldecontrol@gmail.com / Hexacta2954</w:t>
+      </w:r>
+    </w:p>
+    <w:p>
+      <w:pPr>
+        <w:pStyle w:val="ListParagraph"/>
+        <w:numPr>
+          <w:ilvl w:val="0"/>
+          <w:numId w:val="30"/>
+        </w:numPr>
+        <w:rPr>
+          <w:lang w:val="es-AR"/>
+        </w:rPr>
+      </w:pPr>
+      <w:r>
+        <w:rPr>
+          <w:lang w:val="es-AR"/>
+        </w:rPr>
+        <w:t>Ahí vamos a ver las KEYs ya creadas</w:t>
+      </w:r>
+    </w:p>
+    <w:p>
+      <w:pPr>
+        <w:pStyle w:val="ListParagraph"/>
+        <w:numPr>
+          <w:ilvl w:val="0"/>
+          <w:numId w:val="30"/>
+        </w:numPr>
+        <w:rPr>
+          <w:lang w:val="es-AR"/>
+        </w:rPr>
+      </w:pPr>
+      <w:r>
+        <w:rPr>
+          <w:lang w:val="es-AR"/>
+        </w:rPr>
+        <w:t>Si vamos mas abajo vamos a poder generar una nueva</w:t>
+      </w:r>
+    </w:p>
+    <w:p>
+      <w:pPr>
+        <w:pStyle w:val="ListParagraph"/>
+        <w:numPr>
+          <w:ilvl w:val="0"/>
+          <w:numId w:val="30"/>
+        </w:numPr>
+        <w:rPr>
+          <w:lang w:val="es-AR"/>
+        </w:rPr>
+      </w:pPr>
+      <w:r>
+        <w:rPr>
+          <w:lang w:val="es-AR"/>
+        </w:rPr>
+        <w:t>Agregar un label y los dominios permitidos</w:t>
+      </w:r>
+      <w:r>
+        <w:rPr>
+          <w:lang w:val="es-AR"/>
+        </w:rPr>
+        <w:t>(ejemplo para QA usamos: pgi.qa</w:t>
+      </w:r>
+      <w:r>
+        <w:rPr>
+          <w:lang w:val="es-AR"/>
+        </w:rPr>
+        <w:t>.gcba.gob.ar</w:t>
+      </w:r>
+      <w:r>
+        <w:rPr>
+          <w:lang w:val="es-AR"/>
+        </w:rPr>
+        <w:t>)</w:t>
+      </w:r>
+      <w:r>
+        <w:rPr>
+          <w:lang w:val="es-AR"/>
+        </w:rPr>
+        <w:t>.</w:t>
+      </w:r>
+    </w:p>
+    <w:p>
+      <w:pPr>
+        <w:pStyle w:val="ListParagraph"/>
+        <w:numPr>
+          <w:ilvl w:val="0"/>
+          <w:numId w:val="30"/>
+        </w:numPr>
+      </w:pPr>
+      <w:r>
+        <w:t>Registrar</w:t>
+      </w:r>
+    </w:p>
+    <w:p>
+      <w:pPr>
+        <w:pStyle w:val="ListParagraph"/>
+        <w:numPr>
+          <w:ilvl w:val="0"/>
+          <w:numId w:val="30"/>
+        </w:numPr>
+      </w:pPr>
+      <w:r>
+        <w:t>Copiar el API Key.</w:t>
+      </w:r>
+    </w:p>
+    <w:p>
+      <w:pPr>
+        <w:pStyle w:val="ListParagraph"/>
+        <w:numPr>
+          <w:ilvl w:val="0"/>
+          <w:numId w:val="30"/>
+        </w:numPr>
+        <w:rPr>
+          <w:lang w:val="es-AR"/>
+        </w:rPr>
+      </w:pPr>
+      <w:r>
+        <w:rPr>
+          <w:lang w:val="es-AR"/>
+        </w:rPr>
+        <w:t>Pegar el API Key en /etc/pba/ds/application.properties:</w:t>
+      </w:r>
+    </w:p>
+    <w:p>
+      <w:pPr>
+        <w:pStyle w:val="ListParagraph"/>
+        <w:numPr>
+          <w:ilvl w:val="0"/>
+          <w:numId w:val="30"/>
+        </w:numPr>
+        <w:rPr>
+          <w:lang w:val="es-AR"/>
+        </w:rPr>
+      </w:pPr>
+      <w:r>
+        <w:rPr>
+          <w:lang w:val="es-AR"/>
+        </w:rPr>
+        <w:t>Para que la aplicación tome el nuevo valor vamos a tener que reiniciar el servicio del Tomcat.</w:t>
+      </w:r>
+    </w:p>
+    <w:p>
+      <w:pPr>
+        <w:jc w:val="left"/>
+        <w:rPr>
           <w:lang w:val="en-US"/>
         </w:rPr>
       </w:pPr>
       <w:r>
         <w:rPr>
-          <w:rFonts w:ascii="Courier New" w:hAnsi="Courier New" w:cs="Courier New"/>
-          <w:sz w:val="18"/>
           <w:lang w:val="en-US"/>
         </w:rPr>
-        <w:t>configs.key.value=captcha;API-KEY-VALUE</w:t>
+        <w:t>Ejemplo:</w:t>
       </w:r>
     </w:p>
     <w:p>
@@ -4048,49 +4221,6 @@
     </w:p>
     <w:p>
       <w:pPr>
-        <w:jc w:val="left"/>
-      </w:pPr>
-      <w:r>
-        <w:rPr>
-          <w:b/>
-        </w:rPr>
-        <w:br w:type="page"/>
-      </w:r>
-    </w:p>
-    <w:p>
-      <w:r>
-        <w:rPr>
-          <w:b/>
-        </w:rPr>
-        <w:lastRenderedPageBreak/>
-        <w:t>Aplicación Data-Service</w:t>
-      </w:r>
-      <w:r>
-        <w:rPr>
-          <w:b/>
-        </w:rPr>
-        <w:t>s</w:t>
-      </w:r>
-      <w:r>
-        <w:rPr>
-          <w:b/>
-        </w:rPr>
-        <w:t xml:space="preserve"> (DS)</w:t>
-      </w:r>
-      <w:r>
-        <w:t xml:space="preserve">: </w:t>
-      </w:r>
-    </w:p>
-    <w:p>
-      <w:pPr>
-        <w:jc w:val="left"/>
-      </w:pPr>
-      <w:r>
-        <w:t xml:space="preserve">Copiar los archivos de configuración </w:t>
-      </w:r>
-    </w:p>
-    <w:p>
-      <w:pPr>
         <w:pBdr>
           <w:top w:val="single" w:sz="4" w:space="0" w:color="auto"/>
           <w:left w:val="single" w:sz="4" w:space="3" w:color="auto"/>
@@ -4102,8 +4232,27 @@
         <w:rPr>
           <w:rFonts w:ascii="Courier New" w:hAnsi="Courier New" w:cs="Courier New"/>
           <w:sz w:val="18"/>
-        </w:rPr>
-      </w:pPr>
+          <w:lang w:val="en-US"/>
+        </w:rPr>
+      </w:pPr>
+      <w:r>
+        <w:rPr>
+          <w:rFonts w:ascii="Courier New" w:hAnsi="Courier New" w:cs="Courier New"/>
+          <w:sz w:val="18"/>
+          <w:lang w:val="en-US"/>
+        </w:rPr>
+        <w:t>configs.key.value=captcha;</w:t>
+      </w:r>
+      <w:r>
+        <w:rPr>
+          <w:rFonts w:ascii="Courier New" w:hAnsi="Courier New" w:cs="Courier New"/>
+          <w:color w:val="006400"/>
+          <w:szCs w:val="20"/>
+          <w:shd w:val="clear" w:color="auto" w:fill="F1F1F1"/>
+          <w:lang w:val="en-US"/>
+        </w:rPr>
+        <w:t>6LcSLyoTAAAAAN4zBx2nuOKIUwdQ0G1ZINLiqOkG</w:t>
+      </w:r>
     </w:p>
     <w:p>
       <w:pPr>
@@ -4118,21 +4267,66 @@
         <w:rPr>
           <w:rFonts w:ascii="Courier New" w:hAnsi="Courier New" w:cs="Courier New"/>
           <w:sz w:val="18"/>
-        </w:rPr>
-      </w:pPr>
-      <w:r>
-        <w:rPr>
-          <w:rFonts w:ascii="Courier New" w:hAnsi="Courier New" w:cs="Courier New"/>
-          <w:sz w:val="18"/>
-        </w:rPr>
-        <w:t># Archivo de configuracion de la aplicacion web que corre en el Tomcat.</w:t>
-      </w:r>
-      <w:r>
-        <w:rPr>
-          <w:rFonts w:ascii="Courier New" w:hAnsi="Courier New" w:cs="Courier New"/>
-          <w:sz w:val="18"/>
-        </w:rPr>
-        <w:t xml:space="preserve"> Se deberá </w:t>
+          <w:lang w:val="en-US"/>
+        </w:rPr>
+      </w:pPr>
+    </w:p>
+    <w:p>
+      <w:pPr>
+        <w:jc w:val="left"/>
+        <w:rPr>
+          <w:lang w:val="en-US"/>
+        </w:rPr>
+      </w:pPr>
+      <w:r>
+        <w:rPr>
+          <w:b/>
+          <w:lang w:val="en-US"/>
+        </w:rPr>
+        <w:br w:type="page"/>
+      </w:r>
+    </w:p>
+    <w:p>
+      <w:pPr>
+        <w:rPr>
+          <w:lang w:val="en-US"/>
+        </w:rPr>
+      </w:pPr>
+      <w:r>
+        <w:rPr>
+          <w:b/>
+          <w:lang w:val="en-US"/>
+        </w:rPr>
+        <w:lastRenderedPageBreak/>
+        <w:t>Aplicación Data-Service</w:t>
+      </w:r>
+      <w:r>
+        <w:rPr>
+          <w:b/>
+          <w:lang w:val="en-US"/>
+        </w:rPr>
+        <w:t>s</w:t>
+      </w:r>
+      <w:r>
+        <w:rPr>
+          <w:b/>
+          <w:lang w:val="en-US"/>
+        </w:rPr>
+        <w:t xml:space="preserve"> (DS)</w:t>
+      </w:r>
+      <w:r>
+        <w:rPr>
+          <w:lang w:val="en-US"/>
+        </w:rPr>
+        <w:t xml:space="preserve">: </w:t>
+      </w:r>
+    </w:p>
+    <w:p>
+      <w:pPr>
+        <w:jc w:val="left"/>
+      </w:pPr>
+      <w:r>
+        <w:t xml:space="preserve">Copiar los archivos de configuración </w:t>
       </w:r>
     </w:p>
     <w:p>
@@ -4150,13 +4344,6 @@
           <w:sz w:val="18"/>
         </w:rPr>
       </w:pPr>
-      <w:r>
-        <w:rPr>
-          <w:rFonts w:ascii="Courier New" w:hAnsi="Courier New" w:cs="Courier New"/>
-          <w:sz w:val="18"/>
-        </w:rPr>
-        <w:t># renombrar sin el “.dist” y comparar la propiedades para no pisar ninguna especifica.</w:t>
-      </w:r>
     </w:p>
     <w:p>
       <w:pPr>
@@ -4170,17 +4357,22 @@
         <w:jc w:val="left"/>
         <w:rPr>
           <w:rFonts w:ascii="Courier New" w:hAnsi="Courier New" w:cs="Courier New"/>
-          <w:b/>
-          <w:lang w:val="en-US"/>
-        </w:rPr>
-      </w:pPr>
-      <w:r>
-        <w:rPr>
-          <w:rFonts w:ascii="Courier New" w:hAnsi="Courier New" w:cs="Courier New"/>
-          <w:b/>
-          <w:lang w:val="en-US"/>
-        </w:rPr>
-        <w:t>cp /source/configuracion/ds/application.properties.dist /etc/pba/ds/ application.properties</w:t>
+          <w:sz w:val="18"/>
+        </w:rPr>
+      </w:pPr>
+      <w:r>
+        <w:rPr>
+          <w:rFonts w:ascii="Courier New" w:hAnsi="Courier New" w:cs="Courier New"/>
+          <w:sz w:val="18"/>
+        </w:rPr>
+        <w:t># Archivo de configuracion de la aplicacion web que corre en el Tomcat.</w:t>
+      </w:r>
+      <w:r>
+        <w:rPr>
+          <w:rFonts w:ascii="Courier New" w:hAnsi="Courier New" w:cs="Courier New"/>
+          <w:sz w:val="18"/>
+        </w:rPr>
+        <w:t xml:space="preserve"> Se deberá </w:t>
       </w:r>
     </w:p>
     <w:p>
@@ -4196,9 +4388,15 @@
         <w:rPr>
           <w:rFonts w:ascii="Courier New" w:hAnsi="Courier New" w:cs="Courier New"/>
           <w:sz w:val="18"/>
-          <w:lang w:val="en-US"/>
-        </w:rPr>
-      </w:pPr>
+        </w:rPr>
+      </w:pPr>
+      <w:r>
+        <w:rPr>
+          <w:rFonts w:ascii="Courier New" w:hAnsi="Courier New" w:cs="Courier New"/>
+          <w:sz w:val="18"/>
+        </w:rPr>
+        <w:t># renombrar sin el “.dist” y comparar la propiedades para no pisar ninguna especifica.</w:t>
+      </w:r>
     </w:p>
     <w:p>
       <w:pPr>
@@ -4212,15 +4410,17 @@
         <w:jc w:val="left"/>
         <w:rPr>
           <w:rFonts w:ascii="Courier New" w:hAnsi="Courier New" w:cs="Courier New"/>
-          <w:sz w:val="18"/>
-        </w:rPr>
-      </w:pPr>
-      <w:r>
-        <w:rPr>
-          <w:rFonts w:ascii="Courier New" w:hAnsi="Courier New" w:cs="Courier New"/>
-          <w:sz w:val="18"/>
-        </w:rPr>
-        <w:t># Excel que se va a descargar desda la aplicacion web.</w:t>
+          <w:b/>
+          <w:lang w:val="en-US"/>
+        </w:rPr>
+      </w:pPr>
+      <w:r>
+        <w:rPr>
+          <w:rFonts w:ascii="Courier New" w:hAnsi="Courier New" w:cs="Courier New"/>
+          <w:b/>
+          <w:lang w:val="en-US"/>
+        </w:rPr>
+        <w:t>cp /source/configuracion/ds/application.properties.dist /etc/pba/ds/ application.properties</w:t>
       </w:r>
     </w:p>
     <w:p>
@@ -4235,25 +4435,10 @@
         <w:jc w:val="left"/>
         <w:rPr>
           <w:rFonts w:ascii="Courier New" w:hAnsi="Courier New" w:cs="Courier New"/>
-          <w:b/>
-          <w:sz w:val="18"/>
-        </w:rPr>
-      </w:pPr>
-      <w:r>
-        <w:rPr>
-          <w:rFonts w:ascii="Courier New" w:hAnsi="Courier New" w:cs="Courier New"/>
-          <w:b/>
-        </w:rPr>
-        <w:t>cp /source/configuracion/ds/template.xlsx /etc/pba/ds</w:t>
-      </w:r>
-      <w:r>
-        <w:rPr>
-          <w:rFonts w:ascii="Courier New" w:hAnsi="Courier New" w:cs="Courier New"/>
-          <w:b/>
-          <w:sz w:val="18"/>
-        </w:rPr>
-        <w:t>/</w:t>
-      </w:r>
+          <w:sz w:val="18"/>
+          <w:lang w:val="en-US"/>
+        </w:rPr>
+      </w:pPr>
     </w:p>
     <w:p>
       <w:pPr>
@@ -4270,6 +4455,13 @@
           <w:sz w:val="18"/>
         </w:rPr>
       </w:pPr>
+      <w:r>
+        <w:rPr>
+          <w:rFonts w:ascii="Courier New" w:hAnsi="Courier New" w:cs="Courier New"/>
+          <w:sz w:val="18"/>
+        </w:rPr>
+        <w:t># Excel que se va a descargar desda la aplicacion web.</w:t>
+      </w:r>
     </w:p>
     <w:p>
       <w:pPr>
@@ -4283,15 +4475,24 @@
         <w:jc w:val="left"/>
         <w:rPr>
           <w:rFonts w:ascii="Courier New" w:hAnsi="Courier New" w:cs="Courier New"/>
-          <w:sz w:val="18"/>
-        </w:rPr>
-      </w:pPr>
-      <w:r>
-        <w:rPr>
-          <w:rFonts w:ascii="Courier New" w:hAnsi="Courier New" w:cs="Courier New"/>
-          <w:sz w:val="18"/>
-        </w:rPr>
-        <w:t># En el archivo /etc/tomcat/conf/tomcat.conf agregaremos la variable CATALINA_OPTS con el pefil que queremos correr la aplicación web. Al final del archvo</w:t>
+          <w:b/>
+          <w:sz w:val="18"/>
+        </w:rPr>
+      </w:pPr>
+      <w:r>
+        <w:rPr>
+          <w:rFonts w:ascii="Courier New" w:hAnsi="Courier New" w:cs="Courier New"/>
+          <w:b/>
+        </w:rPr>
+        <w:t>cp /source/configuracion/ds/template.xlsx /etc/pba/ds</w:t>
+      </w:r>
+      <w:r>
+        <w:rPr>
+          <w:rFonts w:ascii="Courier New" w:hAnsi="Courier New" w:cs="Courier New"/>
+          <w:b/>
+          <w:sz w:val="18"/>
+        </w:rPr>
+        <w:t>/</w:t>
       </w:r>
     </w:p>
     <w:p>
@@ -4306,319 +4507,9 @@
         <w:jc w:val="left"/>
         <w:rPr>
           <w:rFonts w:ascii="Courier New" w:hAnsi="Courier New" w:cs="Courier New"/>
-          <w:b/>
-        </w:rPr>
-      </w:pPr>
-      <w:r>
-        <w:rPr>
-          <w:rFonts w:ascii="Courier New" w:hAnsi="Courier New" w:cs="Courier New"/>
-          <w:b/>
-        </w:rPr>
-        <w:t>CATALINA_OPTS="-Dspring.profiles.active=prod"</w:t>
-      </w:r>
-    </w:p>
-    <w:p/>
-    <w:p>
-      <w:pPr>
-        <w:pBdr>
-          <w:top w:val="single" w:sz="4" w:space="1" w:color="909090" w:themeColor="accent6" w:themeTint="99"/>
-          <w:left w:val="single" w:sz="4" w:space="0" w:color="909090" w:themeColor="accent6" w:themeTint="99"/>
-          <w:bottom w:val="single" w:sz="4" w:space="1" w:color="909090" w:themeColor="accent6" w:themeTint="99"/>
-          <w:right w:val="single" w:sz="4" w:space="4" w:color="909090" w:themeColor="accent6" w:themeTint="99"/>
-        </w:pBdr>
-        <w:shd w:val="clear" w:color="auto" w:fill="F2F2F2" w:themeFill="accent4" w:themeFillTint="33"/>
-        <w:rPr>
-          <w:rFonts w:ascii="Courier New" w:hAnsi="Courier New" w:cs="Courier New"/>
-          <w:sz w:val="18"/>
-        </w:rPr>
-      </w:pPr>
-      <w:r>
-        <w:rPr>
-          <w:rFonts w:ascii="Courier New" w:hAnsi="Courier New" w:cs="Courier New"/>
-          <w:sz w:val="18"/>
-        </w:rPr>
-        <w:t xml:space="preserve"># </w:t>
-      </w:r>
-      <w:r>
-        <w:rPr>
-          <w:rFonts w:ascii="Courier New" w:hAnsi="Courier New" w:cs="Courier New"/>
-          <w:sz w:val="18"/>
-        </w:rPr>
-        <w:t>Copiar el archivo proyectosBA-DS.war a la carpeta webapp</w:t>
-      </w:r>
-      <w:r>
-        <w:rPr>
-          <w:rFonts w:ascii="Courier New" w:hAnsi="Courier New" w:cs="Courier New"/>
-          <w:sz w:val="18"/>
-        </w:rPr>
-        <w:t>s</w:t>
-      </w:r>
-      <w:r>
-        <w:rPr>
-          <w:rFonts w:ascii="Courier New" w:hAnsi="Courier New" w:cs="Courier New"/>
-          <w:sz w:val="18"/>
-        </w:rPr>
-        <w:t xml:space="preserve"> del Tomcat</w:t>
-      </w:r>
-      <w:r>
-        <w:rPr>
-          <w:rFonts w:ascii="Courier New" w:hAnsi="Courier New" w:cs="Courier New"/>
-          <w:sz w:val="18"/>
-        </w:rPr>
-        <w:t>. Este debe ser tomado del que genero Jenkins.</w:t>
-      </w:r>
-      <w:r>
-        <w:t xml:space="preserve"> </w:t>
-      </w:r>
-      <w:r>
-        <w:t>SIEMPRE AL COPIAR EL ARCHIVO MANTENER EL NOMBRE SIN LA VERSION, sino nos modificara las rutas de donde queda instalada la app</w:t>
-      </w:r>
-    </w:p>
-    <w:p>
-      <w:pPr>
-        <w:pBdr>
-          <w:top w:val="single" w:sz="4" w:space="1" w:color="909090" w:themeColor="accent6" w:themeTint="99"/>
-          <w:left w:val="single" w:sz="4" w:space="0" w:color="909090" w:themeColor="accent6" w:themeTint="99"/>
-          <w:bottom w:val="single" w:sz="4" w:space="1" w:color="909090" w:themeColor="accent6" w:themeTint="99"/>
-          <w:right w:val="single" w:sz="4" w:space="4" w:color="909090" w:themeColor="accent6" w:themeTint="99"/>
-        </w:pBdr>
-        <w:shd w:val="clear" w:color="auto" w:fill="F2F2F2" w:themeFill="accent4" w:themeFillTint="33"/>
-        <w:rPr>
-          <w:b/>
-        </w:rPr>
-      </w:pPr>
-      <w:r>
-        <w:rPr>
-          <w:rFonts w:ascii="Courier New" w:hAnsi="Courier New" w:cs="Courier New"/>
-          <w:b/>
-        </w:rPr>
-        <w:t xml:space="preserve">cp proyectosBA-DS.war </w:t>
-      </w:r>
-      <w:r>
-        <w:rPr>
-          <w:rFonts w:ascii="Courier New" w:hAnsi="Courier New" w:cs="Courier New"/>
-          <w:b/>
-        </w:rPr>
-        <w:t>/</w:t>
-      </w:r>
-      <w:r>
-        <w:rPr>
-          <w:rFonts w:ascii="Courier New" w:hAnsi="Courier New" w:cs="Courier New"/>
-          <w:b/>
-        </w:rPr>
-        <w:t>var/lib/tomcat</w:t>
-      </w:r>
-      <w:r>
-        <w:rPr>
-          <w:rFonts w:ascii="Courier New" w:hAnsi="Courier New" w:cs="Courier New"/>
-          <w:b/>
-        </w:rPr>
-        <w:t>/webapp</w:t>
-      </w:r>
-      <w:r>
-        <w:rPr>
-          <w:rFonts w:ascii="Courier New" w:hAnsi="Courier New" w:cs="Courier New"/>
-          <w:b/>
-        </w:rPr>
-        <w:t>s</w:t>
-      </w:r>
-      <w:r>
-        <w:rPr>
-          <w:b/>
-        </w:rPr>
-        <w:tab/>
-      </w:r>
-    </w:p>
-    <w:p>
-      <w:pPr>
-        <w:pStyle w:val="ListParagraph"/>
-        <w:numPr>
-          <w:ilvl w:val="0"/>
-          <w:numId w:val="0"/>
-        </w:numPr>
-        <w:ind w:left="720"/>
-        <w:rPr>
-          <w:lang w:val="es-AR"/>
-        </w:rPr>
-      </w:pPr>
-    </w:p>
-    <w:p>
-      <w:pPr>
-        <w:pStyle w:val="ListParagraph"/>
-        <w:numPr>
-          <w:ilvl w:val="0"/>
-          <w:numId w:val="0"/>
-        </w:numPr>
-        <w:ind w:left="720"/>
-        <w:rPr>
-          <w:lang w:val="es-AR"/>
-        </w:rPr>
-      </w:pPr>
-    </w:p>
-    <w:p>
-      <w:pPr>
-        <w:pStyle w:val="ListParagraph"/>
-        <w:numPr>
-          <w:ilvl w:val="0"/>
-          <w:numId w:val="28"/>
-        </w:numPr>
-        <w:rPr>
-          <w:lang w:val="es-AR"/>
-        </w:rPr>
-      </w:pPr>
-      <w:r>
-        <w:rPr>
-          <w:lang w:val="es-AR"/>
-        </w:rPr>
-        <w:t>Arrancar el tomcat</w:t>
-      </w:r>
-    </w:p>
-    <w:p>
-      <w:pPr>
-        <w:pBdr>
-          <w:top w:val="single" w:sz="4" w:space="1" w:color="909090" w:themeColor="accent6" w:themeTint="99"/>
-          <w:left w:val="single" w:sz="4" w:space="4" w:color="909090" w:themeColor="accent6" w:themeTint="99"/>
-          <w:bottom w:val="single" w:sz="4" w:space="1" w:color="909090" w:themeColor="accent6" w:themeTint="99"/>
-          <w:right w:val="single" w:sz="4" w:space="4" w:color="909090" w:themeColor="accent6" w:themeTint="99"/>
-        </w:pBdr>
-        <w:shd w:val="clear" w:color="auto" w:fill="F2F2F2" w:themeFill="accent4" w:themeFillTint="33"/>
-        <w:rPr>
-          <w:rFonts w:ascii="Courier New" w:hAnsi="Courier New" w:cs="Courier New"/>
-          <w:b/>
-          <w:lang w:val="en-US"/>
-        </w:rPr>
-      </w:pPr>
-      <w:r>
-        <w:rPr>
-          <w:rFonts w:ascii="Courier New" w:hAnsi="Courier New" w:cs="Courier New"/>
-          <w:b/>
-          <w:lang w:val="en-US"/>
-        </w:rPr>
-        <w:t>systemctl start</w:t>
-      </w:r>
-      <w:r>
-        <w:rPr>
-          <w:rFonts w:ascii="Courier New" w:hAnsi="Courier New" w:cs="Courier New"/>
-          <w:b/>
-          <w:lang w:val="en-US"/>
-        </w:rPr>
-        <w:t xml:space="preserve"> tomcat</w:t>
-      </w:r>
-    </w:p>
-    <w:p>
-      <w:pPr>
-        <w:spacing w:line="360" w:lineRule="auto"/>
-        <w:jc w:val="left"/>
-        <w:textboxTightWrap w:val="none"/>
-        <w:rPr>
-          <w:lang w:val="en-US"/>
-        </w:rPr>
-      </w:pPr>
-    </w:p>
-    <w:p>
-      <w:pPr>
-        <w:pBdr>
-          <w:top w:val="single" w:sz="4" w:space="1" w:color="909090" w:themeColor="accent6" w:themeTint="99"/>
-          <w:left w:val="single" w:sz="4" w:space="4" w:color="909090" w:themeColor="accent6" w:themeTint="99"/>
-          <w:bottom w:val="single" w:sz="4" w:space="1" w:color="909090" w:themeColor="accent6" w:themeTint="99"/>
-          <w:right w:val="single" w:sz="4" w:space="4" w:color="909090" w:themeColor="accent6" w:themeTint="99"/>
-        </w:pBdr>
-        <w:shd w:val="clear" w:color="auto" w:fill="F2F2F2" w:themeFill="accent4" w:themeFillTint="33"/>
-        <w:rPr>
-          <w:rFonts w:ascii="Courier New" w:hAnsi="Courier New" w:cs="Courier New"/>
-        </w:rPr>
-      </w:pPr>
-      <w:r>
-        <w:rPr>
-          <w:rFonts w:ascii="Courier New" w:hAnsi="Courier New" w:cs="Courier New"/>
-        </w:rPr>
-        <w:t xml:space="preserve"># para verificar que levanto correcto la aplicacion </w:t>
-      </w:r>
-      <w:r>
-        <w:rPr>
-          <w:rFonts w:ascii="Courier New" w:hAnsi="Courier New" w:cs="Courier New"/>
-        </w:rPr>
-        <w:t>revisamos el log a ver si hay algún error en</w:t>
-      </w:r>
-    </w:p>
-    <w:p>
-      <w:pPr>
-        <w:pBdr>
-          <w:top w:val="single" w:sz="4" w:space="1" w:color="909090" w:themeColor="accent6" w:themeTint="99"/>
-          <w:left w:val="single" w:sz="4" w:space="4" w:color="909090" w:themeColor="accent6" w:themeTint="99"/>
-          <w:bottom w:val="single" w:sz="4" w:space="1" w:color="909090" w:themeColor="accent6" w:themeTint="99"/>
-          <w:right w:val="single" w:sz="4" w:space="4" w:color="909090" w:themeColor="accent6" w:themeTint="99"/>
-        </w:pBdr>
-        <w:shd w:val="clear" w:color="auto" w:fill="F2F2F2" w:themeFill="accent4" w:themeFillTint="33"/>
-        <w:rPr>
-          <w:rFonts w:ascii="Courier New" w:hAnsi="Courier New" w:cs="Courier New"/>
-          <w:b/>
-        </w:rPr>
-      </w:pPr>
-      <w:r>
-        <w:rPr>
-          <w:rFonts w:ascii="Courier New" w:hAnsi="Courier New" w:cs="Courier New"/>
-          <w:b/>
-        </w:rPr>
-        <w:t>/var/pba/ds/log</w:t>
-      </w:r>
-      <w:r>
-        <w:rPr>
-          <w:rFonts w:ascii="Courier New" w:hAnsi="Courier New" w:cs="Courier New"/>
-          <w:b/>
-        </w:rPr>
-        <w:t>/proyectosBA-DS.log</w:t>
-      </w:r>
-    </w:p>
-    <w:p>
-      <w:pPr>
-        <w:spacing w:line="360" w:lineRule="auto"/>
-        <w:jc w:val="left"/>
-        <w:textboxTightWrap w:val="none"/>
-      </w:pPr>
-    </w:p>
-    <w:p>
-      <w:pPr>
-        <w:spacing w:line="360" w:lineRule="auto"/>
-        <w:jc w:val="left"/>
-        <w:textboxTightWrap w:val="none"/>
-        <w:rPr>
-          <w:szCs w:val="20"/>
-        </w:rPr>
-      </w:pPr>
-      <w:r>
-        <w:rPr>
-          <w:szCs w:val="20"/>
-        </w:rPr>
-        <w:br w:type="page"/>
-      </w:r>
-    </w:p>
-    <w:p>
-      <w:r>
-        <w:rPr>
-          <w:b/>
-        </w:rPr>
-        <w:lastRenderedPageBreak/>
-        <w:t>Aplicación Backend</w:t>
-      </w:r>
-      <w:r>
-        <w:rPr>
-          <w:b/>
-        </w:rPr>
-        <w:t xml:space="preserve"> (BE)</w:t>
-      </w:r>
-      <w:r>
-        <w:t>:</w:t>
-      </w:r>
-    </w:p>
-    <w:p>
-      <w:pPr>
-        <w:ind w:left="720"/>
-        <w:jc w:val="left"/>
-      </w:pPr>
-      <w:r>
-        <w:t xml:space="preserve">- Copiar los archivos de configuración </w:t>
-      </w:r>
+          <w:sz w:val="18"/>
+        </w:rPr>
+      </w:pPr>
     </w:p>
     <w:p>
       <w:pPr>
@@ -4635,6 +4526,13 @@
           <w:sz w:val="18"/>
         </w:rPr>
       </w:pPr>
+      <w:r>
+        <w:rPr>
+          <w:rFonts w:ascii="Courier New" w:hAnsi="Courier New" w:cs="Courier New"/>
+          <w:sz w:val="18"/>
+        </w:rPr>
+        <w:t># En el archivo /etc/tomcat/conf/tomcat.conf agregaremos la variable CATALINA_OPTS con el pefil que queremos correr la aplicación web. Al final del archvo</w:t>
+      </w:r>
     </w:p>
     <w:p>
       <w:pPr>
@@ -4648,22 +4546,346 @@
         <w:jc w:val="left"/>
         <w:rPr>
           <w:rFonts w:ascii="Courier New" w:hAnsi="Courier New" w:cs="Courier New"/>
-          <w:sz w:val="18"/>
-        </w:rPr>
-      </w:pPr>
-      <w:r>
-        <w:rPr>
-          <w:rFonts w:ascii="Courier New" w:hAnsi="Courier New" w:cs="Courier New"/>
-          <w:sz w:val="18"/>
-        </w:rPr>
-        <w:t xml:space="preserve"># Archivo de configuracion de la </w:t>
-      </w:r>
-      <w:r>
-        <w:rPr>
-          <w:rFonts w:ascii="Courier New" w:hAnsi="Courier New" w:cs="Courier New"/>
-          <w:sz w:val="18"/>
-        </w:rPr>
-        <w:t xml:space="preserve">aplicación que va a correr como servicio. </w:t>
+          <w:b/>
+        </w:rPr>
+      </w:pPr>
+      <w:r>
+        <w:rPr>
+          <w:rFonts w:ascii="Courier New" w:hAnsi="Courier New" w:cs="Courier New"/>
+          <w:b/>
+        </w:rPr>
+        <w:t>CATALINA_OPTS="-Dspring.profiles.active=prod"</w:t>
+      </w:r>
+    </w:p>
+    <w:p/>
+    <w:p>
+      <w:pPr>
+        <w:pBdr>
+          <w:top w:val="single" w:sz="4" w:space="1" w:color="909090" w:themeColor="accent6" w:themeTint="99"/>
+          <w:left w:val="single" w:sz="4" w:space="0" w:color="909090" w:themeColor="accent6" w:themeTint="99"/>
+          <w:bottom w:val="single" w:sz="4" w:space="1" w:color="909090" w:themeColor="accent6" w:themeTint="99"/>
+          <w:right w:val="single" w:sz="4" w:space="4" w:color="909090" w:themeColor="accent6" w:themeTint="99"/>
+        </w:pBdr>
+        <w:shd w:val="clear" w:color="auto" w:fill="F2F2F2" w:themeFill="accent4" w:themeFillTint="33"/>
+      </w:pPr>
+      <w:r>
+        <w:rPr>
+          <w:rFonts w:ascii="Courier New" w:hAnsi="Courier New" w:cs="Courier New"/>
+          <w:sz w:val="18"/>
+        </w:rPr>
+        <w:t xml:space="preserve"># </w:t>
+      </w:r>
+      <w:r>
+        <w:rPr>
+          <w:rFonts w:ascii="Courier New" w:hAnsi="Courier New" w:cs="Courier New"/>
+          <w:sz w:val="18"/>
+        </w:rPr>
+        <w:t>Copiar el archivo proyectosBA-DS.war a la carpeta webapp</w:t>
+      </w:r>
+      <w:r>
+        <w:rPr>
+          <w:rFonts w:ascii="Courier New" w:hAnsi="Courier New" w:cs="Courier New"/>
+          <w:sz w:val="18"/>
+        </w:rPr>
+        <w:t>s</w:t>
+      </w:r>
+      <w:r>
+        <w:rPr>
+          <w:rFonts w:ascii="Courier New" w:hAnsi="Courier New" w:cs="Courier New"/>
+          <w:sz w:val="18"/>
+        </w:rPr>
+        <w:t xml:space="preserve"> del Tomcat</w:t>
+      </w:r>
+      <w:r>
+        <w:rPr>
+          <w:rFonts w:ascii="Courier New" w:hAnsi="Courier New" w:cs="Courier New"/>
+          <w:sz w:val="18"/>
+        </w:rPr>
+        <w:t>. Este debe ser tomado del que genero Jenkins.</w:t>
+      </w:r>
+      <w:r>
+        <w:t xml:space="preserve"> </w:t>
+      </w:r>
+      <w:r>
+        <w:rPr>
+          <w:rFonts w:ascii="Courier New" w:hAnsi="Courier New" w:cs="Courier New"/>
+          <w:sz w:val="18"/>
+        </w:rPr>
+        <w:t xml:space="preserve">El repositorio donde Jenkins guarda los archivos es </w:t>
+      </w:r>
+      <w:hyperlink r:id="rId22" w:history="1">
+        <w:r>
+          <w:rPr>
+            <w:rFonts w:ascii="Courier New" w:hAnsi="Courier New" w:cs="Courier New"/>
+            <w:b/>
+            <w:sz w:val="18"/>
+          </w:rPr>
+          <w:t>https://asi-nexus.dev.gcba.gob.ar/nexus/content/repositories/releases/ar/gob/buenosaires/backend/</w:t>
+        </w:r>
+      </w:hyperlink>
+    </w:p>
+    <w:p>
+      <w:pPr>
+        <w:pBdr>
+          <w:top w:val="single" w:sz="4" w:space="1" w:color="909090" w:themeColor="accent6" w:themeTint="99"/>
+          <w:left w:val="single" w:sz="4" w:space="0" w:color="909090" w:themeColor="accent6" w:themeTint="99"/>
+          <w:bottom w:val="single" w:sz="4" w:space="1" w:color="909090" w:themeColor="accent6" w:themeTint="99"/>
+          <w:right w:val="single" w:sz="4" w:space="4" w:color="909090" w:themeColor="accent6" w:themeTint="99"/>
+        </w:pBdr>
+        <w:shd w:val="clear" w:color="auto" w:fill="F2F2F2" w:themeFill="accent4" w:themeFillTint="33"/>
+        <w:rPr>
+          <w:rFonts w:ascii="Courier New" w:hAnsi="Courier New" w:cs="Courier New"/>
+          <w:sz w:val="18"/>
+        </w:rPr>
+      </w:pPr>
+      <w:r>
+        <w:t>SIEMPRE AL COPIAR EL ARCHIVO MANTENER EL NOMBRE SIN LA VERSION, sino nos modificara las rutas de donde queda instalada la app</w:t>
+      </w:r>
+    </w:p>
+    <w:p>
+      <w:pPr>
+        <w:pBdr>
+          <w:top w:val="single" w:sz="4" w:space="1" w:color="909090" w:themeColor="accent6" w:themeTint="99"/>
+          <w:left w:val="single" w:sz="4" w:space="0" w:color="909090" w:themeColor="accent6" w:themeTint="99"/>
+          <w:bottom w:val="single" w:sz="4" w:space="1" w:color="909090" w:themeColor="accent6" w:themeTint="99"/>
+          <w:right w:val="single" w:sz="4" w:space="4" w:color="909090" w:themeColor="accent6" w:themeTint="99"/>
+        </w:pBdr>
+        <w:shd w:val="clear" w:color="auto" w:fill="F2F2F2" w:themeFill="accent4" w:themeFillTint="33"/>
+        <w:rPr>
+          <w:b/>
+        </w:rPr>
+      </w:pPr>
+      <w:r>
+        <w:rPr>
+          <w:rFonts w:ascii="Courier New" w:hAnsi="Courier New" w:cs="Courier New"/>
+          <w:b/>
+        </w:rPr>
+        <w:t xml:space="preserve">cp proyectosBA-DS.war </w:t>
+      </w:r>
+      <w:r>
+        <w:rPr>
+          <w:rFonts w:ascii="Courier New" w:hAnsi="Courier New" w:cs="Courier New"/>
+          <w:b/>
+        </w:rPr>
+        <w:t>/</w:t>
+      </w:r>
+      <w:r>
+        <w:rPr>
+          <w:rFonts w:ascii="Courier New" w:hAnsi="Courier New" w:cs="Courier New"/>
+          <w:b/>
+        </w:rPr>
+        <w:t>var/lib/tomcat</w:t>
+      </w:r>
+      <w:r>
+        <w:rPr>
+          <w:rFonts w:ascii="Courier New" w:hAnsi="Courier New" w:cs="Courier New"/>
+          <w:b/>
+        </w:rPr>
+        <w:t>/webapp</w:t>
+      </w:r>
+      <w:r>
+        <w:rPr>
+          <w:rFonts w:ascii="Courier New" w:hAnsi="Courier New" w:cs="Courier New"/>
+          <w:b/>
+        </w:rPr>
+        <w:t>s</w:t>
+      </w:r>
+      <w:r>
+        <w:rPr>
+          <w:b/>
+        </w:rPr>
+        <w:tab/>
+      </w:r>
+    </w:p>
+    <w:p>
+      <w:pPr>
+        <w:pStyle w:val="ListParagraph"/>
+        <w:numPr>
+          <w:ilvl w:val="0"/>
+          <w:numId w:val="0"/>
+        </w:numPr>
+        <w:ind w:left="720"/>
+        <w:rPr>
+          <w:lang w:val="es-AR"/>
+        </w:rPr>
+      </w:pPr>
+    </w:p>
+    <w:p>
+      <w:pPr>
+        <w:pStyle w:val="ListParagraph"/>
+        <w:numPr>
+          <w:ilvl w:val="0"/>
+          <w:numId w:val="0"/>
+        </w:numPr>
+        <w:ind w:left="720"/>
+        <w:rPr>
+          <w:lang w:val="es-AR"/>
+        </w:rPr>
+      </w:pPr>
+    </w:p>
+    <w:p>
+      <w:pPr>
+        <w:pStyle w:val="ListParagraph"/>
+        <w:numPr>
+          <w:ilvl w:val="0"/>
+          <w:numId w:val="28"/>
+        </w:numPr>
+        <w:rPr>
+          <w:lang w:val="es-AR"/>
+        </w:rPr>
+      </w:pPr>
+      <w:r>
+        <w:rPr>
+          <w:lang w:val="es-AR"/>
+        </w:rPr>
+        <w:t>Arrancar el tomcat</w:t>
+      </w:r>
+    </w:p>
+    <w:p>
+      <w:pPr>
+        <w:pBdr>
+          <w:top w:val="single" w:sz="4" w:space="1" w:color="909090" w:themeColor="accent6" w:themeTint="99"/>
+          <w:left w:val="single" w:sz="4" w:space="4" w:color="909090" w:themeColor="accent6" w:themeTint="99"/>
+          <w:bottom w:val="single" w:sz="4" w:space="1" w:color="909090" w:themeColor="accent6" w:themeTint="99"/>
+          <w:right w:val="single" w:sz="4" w:space="4" w:color="909090" w:themeColor="accent6" w:themeTint="99"/>
+        </w:pBdr>
+        <w:shd w:val="clear" w:color="auto" w:fill="F2F2F2" w:themeFill="accent4" w:themeFillTint="33"/>
+        <w:rPr>
+          <w:rFonts w:ascii="Courier New" w:hAnsi="Courier New" w:cs="Courier New"/>
+          <w:b/>
+          <w:lang w:val="en-US"/>
+        </w:rPr>
+      </w:pPr>
+      <w:r>
+        <w:rPr>
+          <w:rFonts w:ascii="Courier New" w:hAnsi="Courier New" w:cs="Courier New"/>
+          <w:b/>
+          <w:lang w:val="en-US"/>
+        </w:rPr>
+        <w:t>systemctl start</w:t>
+      </w:r>
+      <w:r>
+        <w:rPr>
+          <w:rFonts w:ascii="Courier New" w:hAnsi="Courier New" w:cs="Courier New"/>
+          <w:b/>
+          <w:lang w:val="en-US"/>
+        </w:rPr>
+        <w:t xml:space="preserve"> tomcat</w:t>
+      </w:r>
+    </w:p>
+    <w:p>
+      <w:pPr>
+        <w:spacing w:line="360" w:lineRule="auto"/>
+        <w:jc w:val="left"/>
+        <w:textboxTightWrap w:val="none"/>
+        <w:rPr>
+          <w:lang w:val="en-US"/>
+        </w:rPr>
+      </w:pPr>
+    </w:p>
+    <w:p>
+      <w:pPr>
+        <w:pBdr>
+          <w:top w:val="single" w:sz="4" w:space="1" w:color="909090" w:themeColor="accent6" w:themeTint="99"/>
+          <w:left w:val="single" w:sz="4" w:space="4" w:color="909090" w:themeColor="accent6" w:themeTint="99"/>
+          <w:bottom w:val="single" w:sz="4" w:space="1" w:color="909090" w:themeColor="accent6" w:themeTint="99"/>
+          <w:right w:val="single" w:sz="4" w:space="4" w:color="909090" w:themeColor="accent6" w:themeTint="99"/>
+        </w:pBdr>
+        <w:shd w:val="clear" w:color="auto" w:fill="F2F2F2" w:themeFill="accent4" w:themeFillTint="33"/>
+        <w:rPr>
+          <w:rFonts w:ascii="Courier New" w:hAnsi="Courier New" w:cs="Courier New"/>
+        </w:rPr>
+      </w:pPr>
+      <w:r>
+        <w:rPr>
+          <w:rFonts w:ascii="Courier New" w:hAnsi="Courier New" w:cs="Courier New"/>
+        </w:rPr>
+        <w:t xml:space="preserve"># para verificar que levanto correcto la aplicacion </w:t>
+      </w:r>
+      <w:r>
+        <w:rPr>
+          <w:rFonts w:ascii="Courier New" w:hAnsi="Courier New" w:cs="Courier New"/>
+        </w:rPr>
+        <w:t>revisamos el log a ver si hay algún error en</w:t>
+      </w:r>
+    </w:p>
+    <w:p>
+      <w:pPr>
+        <w:pBdr>
+          <w:top w:val="single" w:sz="4" w:space="1" w:color="909090" w:themeColor="accent6" w:themeTint="99"/>
+          <w:left w:val="single" w:sz="4" w:space="4" w:color="909090" w:themeColor="accent6" w:themeTint="99"/>
+          <w:bottom w:val="single" w:sz="4" w:space="1" w:color="909090" w:themeColor="accent6" w:themeTint="99"/>
+          <w:right w:val="single" w:sz="4" w:space="4" w:color="909090" w:themeColor="accent6" w:themeTint="99"/>
+        </w:pBdr>
+        <w:shd w:val="clear" w:color="auto" w:fill="F2F2F2" w:themeFill="accent4" w:themeFillTint="33"/>
+        <w:rPr>
+          <w:rFonts w:ascii="Courier New" w:hAnsi="Courier New" w:cs="Courier New"/>
+          <w:b/>
+        </w:rPr>
+      </w:pPr>
+      <w:r>
+        <w:rPr>
+          <w:rFonts w:ascii="Courier New" w:hAnsi="Courier New" w:cs="Courier New"/>
+          <w:b/>
+        </w:rPr>
+        <w:t>/var/pba/ds/log</w:t>
+      </w:r>
+      <w:r>
+        <w:rPr>
+          <w:rFonts w:ascii="Courier New" w:hAnsi="Courier New" w:cs="Courier New"/>
+          <w:b/>
+        </w:rPr>
+        <w:t>/proyectosBA-DS.log</w:t>
+      </w:r>
+    </w:p>
+    <w:p>
+      <w:pPr>
+        <w:spacing w:line="360" w:lineRule="auto"/>
+        <w:jc w:val="left"/>
+        <w:textboxTightWrap w:val="none"/>
+      </w:pPr>
+    </w:p>
+    <w:p>
+      <w:pPr>
+        <w:spacing w:line="360" w:lineRule="auto"/>
+        <w:jc w:val="left"/>
+        <w:textboxTightWrap w:val="none"/>
+        <w:rPr>
+          <w:szCs w:val="20"/>
+        </w:rPr>
+      </w:pPr>
+      <w:r>
+        <w:rPr>
+          <w:szCs w:val="20"/>
+        </w:rPr>
+        <w:br w:type="page"/>
+      </w:r>
+    </w:p>
+    <w:p>
+      <w:r>
+        <w:rPr>
+          <w:b/>
+        </w:rPr>
+        <w:lastRenderedPageBreak/>
+        <w:t>Aplicación Backend</w:t>
+      </w:r>
+      <w:r>
+        <w:rPr>
+          <w:b/>
+        </w:rPr>
+        <w:t xml:space="preserve"> (BE)</w:t>
+      </w:r>
+      <w:r>
+        <w:t>:</w:t>
+      </w:r>
+    </w:p>
+    <w:p>
+      <w:pPr>
+        <w:ind w:left="720"/>
+        <w:jc w:val="left"/>
+      </w:pPr>
+      <w:r>
+        <w:t xml:space="preserve">- Copiar los archivos de configuración </w:t>
       </w:r>
     </w:p>
     <w:p>
@@ -4681,13 +4903,6 @@
           <w:sz w:val="18"/>
         </w:rPr>
       </w:pPr>
-      <w:r>
-        <w:rPr>
-          <w:rFonts w:ascii="Courier New" w:hAnsi="Courier New" w:cs="Courier New"/>
-          <w:sz w:val="18"/>
-        </w:rPr>
-        <w:t># En este archivo también debemos actualizar el user y password de la base de datos.</w:t>
-      </w:r>
     </w:p>
     <w:p>
       <w:pPr>
@@ -4701,17 +4916,22 @@
         <w:jc w:val="left"/>
         <w:rPr>
           <w:rFonts w:ascii="Courier New" w:hAnsi="Courier New" w:cs="Courier New"/>
-          <w:b/>
-          <w:lang w:val="en-US"/>
-        </w:rPr>
-      </w:pPr>
-      <w:r>
-        <w:rPr>
-          <w:rFonts w:ascii="Courier New" w:hAnsi="Courier New" w:cs="Courier New"/>
-          <w:b/>
-          <w:lang w:val="en-US"/>
-        </w:rPr>
-        <w:t>cp source/configuracion/be/application.properties /etc/pba/be/application.properties</w:t>
+          <w:sz w:val="18"/>
+        </w:rPr>
+      </w:pPr>
+      <w:r>
+        <w:rPr>
+          <w:rFonts w:ascii="Courier New" w:hAnsi="Courier New" w:cs="Courier New"/>
+          <w:sz w:val="18"/>
+        </w:rPr>
+        <w:t xml:space="preserve"># Archivo de configuracion de la </w:t>
+      </w:r>
+      <w:r>
+        <w:rPr>
+          <w:rFonts w:ascii="Courier New" w:hAnsi="Courier New" w:cs="Courier New"/>
+          <w:sz w:val="18"/>
+        </w:rPr>
+        <w:t xml:space="preserve">aplicación que va a correr como servicio. </w:t>
       </w:r>
     </w:p>
     <w:p>
@@ -4727,9 +4947,15 @@
         <w:rPr>
           <w:rFonts w:ascii="Courier New" w:hAnsi="Courier New" w:cs="Courier New"/>
           <w:sz w:val="18"/>
-          <w:lang w:val="en-US"/>
-        </w:rPr>
-      </w:pPr>
+        </w:rPr>
+      </w:pPr>
+      <w:r>
+        <w:rPr>
+          <w:rFonts w:ascii="Courier New" w:hAnsi="Courier New" w:cs="Courier New"/>
+          <w:sz w:val="18"/>
+        </w:rPr>
+        <w:t># En este archivo también debemos actualizar el user y password de la base de datos.</w:t>
+      </w:r>
     </w:p>
     <w:p>
       <w:pPr>
@@ -4743,29 +4969,17 @@
         <w:jc w:val="left"/>
         <w:rPr>
           <w:rFonts w:ascii="Courier New" w:hAnsi="Courier New" w:cs="Courier New"/>
-          <w:sz w:val="18"/>
-        </w:rPr>
-      </w:pPr>
-      <w:r>
-        <w:rPr>
-          <w:rFonts w:ascii="Courier New" w:hAnsi="Courier New" w:cs="Courier New"/>
-          <w:sz w:val="18"/>
-        </w:rPr>
-        <w:t xml:space="preserve"># Este </w:t>
-      </w:r>
-      <w:r>
-        <w:rPr>
-          <w:rFonts w:ascii="Courier New" w:hAnsi="Courier New" w:cs="Courier New"/>
-          <w:sz w:val="18"/>
-        </w:rPr>
-        <w:t>archivo</w:t>
-      </w:r>
-      <w:r>
-        <w:rPr>
-          <w:rFonts w:ascii="Courier New" w:hAnsi="Courier New" w:cs="Courier New"/>
-          <w:sz w:val="18"/>
-        </w:rPr>
-        <w:t xml:space="preserve"> contendra el perfil con el que corre la aplicacion</w:t>
+          <w:b/>
+          <w:lang w:val="en-US"/>
+        </w:rPr>
+      </w:pPr>
+      <w:r>
+        <w:rPr>
+          <w:rFonts w:ascii="Courier New" w:hAnsi="Courier New" w:cs="Courier New"/>
+          <w:b/>
+          <w:lang w:val="en-US"/>
+        </w:rPr>
+        <w:t>cp source/configuracion/be/application.properties /etc/pba/be/application.properties</w:t>
       </w:r>
     </w:p>
     <w:p>
@@ -4780,25 +4994,10 @@
         <w:jc w:val="left"/>
         <w:rPr>
           <w:rFonts w:ascii="Courier New" w:hAnsi="Courier New" w:cs="Courier New"/>
-          <w:b/>
-          <w:sz w:val="18"/>
-        </w:rPr>
-      </w:pPr>
-      <w:r>
-        <w:rPr>
-          <w:rFonts w:ascii="Courier New" w:hAnsi="Courier New" w:cs="Courier New"/>
-          <w:b/>
-        </w:rPr>
-        <w:t>cp source/configuracion/be/proyectosBA-BE.conf /etc/pba/be</w:t>
-      </w:r>
-      <w:r>
-        <w:rPr>
-          <w:rFonts w:ascii="Courier New" w:hAnsi="Courier New" w:cs="Courier New"/>
-          <w:b/>
-          <w:sz w:val="18"/>
-        </w:rPr>
-        <w:t>/</w:t>
-      </w:r>
+          <w:sz w:val="18"/>
+          <w:lang w:val="en-US"/>
+        </w:rPr>
+      </w:pPr>
     </w:p>
     <w:p>
       <w:pPr>
@@ -4815,6 +5014,27 @@
           <w:sz w:val="18"/>
         </w:rPr>
       </w:pPr>
+      <w:r>
+        <w:rPr>
+          <w:rFonts w:ascii="Courier New" w:hAnsi="Courier New" w:cs="Courier New"/>
+          <w:sz w:val="18"/>
+        </w:rPr>
+        <w:t xml:space="preserve"># Este </w:t>
+      </w:r>
+      <w:r>
+        <w:rPr>
+          <w:rFonts w:ascii="Courier New" w:hAnsi="Courier New" w:cs="Courier New"/>
+          <w:sz w:val="18"/>
+        </w:rPr>
+        <w:t>archivo</w:t>
+      </w:r>
+      <w:r>
+        <w:rPr>
+          <w:rFonts w:ascii="Courier New" w:hAnsi="Courier New" w:cs="Courier New"/>
+          <w:sz w:val="18"/>
+        </w:rPr>
+        <w:t xml:space="preserve"> contendra el perfil con el que corre la aplicacion</w:t>
+      </w:r>
     </w:p>
     <w:p>
       <w:pPr>
@@ -4828,22 +5048,24 @@
         <w:jc w:val="left"/>
         <w:rPr>
           <w:rFonts w:ascii="Courier New" w:hAnsi="Courier New" w:cs="Courier New"/>
-          <w:sz w:val="18"/>
-        </w:rPr>
-      </w:pPr>
-      <w:r>
-        <w:rPr>
-          <w:rFonts w:ascii="Courier New" w:hAnsi="Courier New" w:cs="Courier New"/>
-          <w:sz w:val="18"/>
-        </w:rPr>
-        <w:t xml:space="preserve"># este archive es el que contendra la descripcion del servicio con la ruta a donde se encuentra el </w:t>
-      </w:r>
-      <w:r>
-        <w:rPr>
-          <w:rFonts w:ascii="Courier New" w:hAnsi="Courier New" w:cs="Courier New"/>
-          <w:sz w:val="18"/>
-        </w:rPr>
-        <w:t>jar de la aplicación.</w:t>
+          <w:b/>
+          <w:sz w:val="18"/>
+        </w:rPr>
+      </w:pPr>
+      <w:r>
+        <w:rPr>
+          <w:rFonts w:ascii="Courier New" w:hAnsi="Courier New" w:cs="Courier New"/>
+          <w:b/>
+        </w:rPr>
+        <w:t>cp source/configuracion/be/proyectosBA-BE.conf /etc/pba/be</w:t>
+      </w:r>
+      <w:r>
+        <w:rPr>
+          <w:rFonts w:ascii="Courier New" w:hAnsi="Courier New" w:cs="Courier New"/>
+          <w:b/>
+          <w:sz w:val="18"/>
+        </w:rPr>
+        <w:t>/</w:t>
       </w:r>
     </w:p>
     <w:p>
@@ -4858,6 +5080,52 @@
         <w:jc w:val="left"/>
         <w:rPr>
           <w:rFonts w:ascii="Courier New" w:hAnsi="Courier New" w:cs="Courier New"/>
+          <w:sz w:val="18"/>
+        </w:rPr>
+      </w:pPr>
+    </w:p>
+    <w:p>
+      <w:pPr>
+        <w:pBdr>
+          <w:top w:val="single" w:sz="4" w:space="0" w:color="auto"/>
+          <w:left w:val="single" w:sz="4" w:space="3" w:color="auto"/>
+          <w:bottom w:val="single" w:sz="4" w:space="1" w:color="auto"/>
+          <w:right w:val="single" w:sz="4" w:space="4" w:color="auto"/>
+        </w:pBdr>
+        <w:shd w:val="clear" w:color="auto" w:fill="F2F2F2" w:themeFill="accent4" w:themeFillTint="33"/>
+        <w:jc w:val="left"/>
+        <w:rPr>
+          <w:rFonts w:ascii="Courier New" w:hAnsi="Courier New" w:cs="Courier New"/>
+          <w:sz w:val="18"/>
+        </w:rPr>
+      </w:pPr>
+      <w:r>
+        <w:rPr>
+          <w:rFonts w:ascii="Courier New" w:hAnsi="Courier New" w:cs="Courier New"/>
+          <w:sz w:val="18"/>
+        </w:rPr>
+        <w:t xml:space="preserve"># este archive es el que contendra la descripcion del servicio con la ruta a donde se encuentra el </w:t>
+      </w:r>
+      <w:r>
+        <w:rPr>
+          <w:rFonts w:ascii="Courier New" w:hAnsi="Courier New" w:cs="Courier New"/>
+          <w:sz w:val="18"/>
+        </w:rPr>
+        <w:t>jar de la aplicación.</w:t>
+      </w:r>
+    </w:p>
+    <w:p>
+      <w:pPr>
+        <w:pBdr>
+          <w:top w:val="single" w:sz="4" w:space="0" w:color="auto"/>
+          <w:left w:val="single" w:sz="4" w:space="3" w:color="auto"/>
+          <w:bottom w:val="single" w:sz="4" w:space="1" w:color="auto"/>
+          <w:right w:val="single" w:sz="4" w:space="4" w:color="auto"/>
+        </w:pBdr>
+        <w:shd w:val="clear" w:color="auto" w:fill="F2F2F2" w:themeFill="accent4" w:themeFillTint="33"/>
+        <w:jc w:val="left"/>
+        <w:rPr>
+          <w:rFonts w:ascii="Courier New" w:hAnsi="Courier New" w:cs="Courier New"/>
           <w:b/>
           <w:lang w:val="en-US"/>
         </w:rPr>
@@ -4895,14 +5163,18 @@
         <w:t xml:space="preserve">Copiar el archivo proyectosBA-BE.jar generado por Jenkins. </w:t>
       </w:r>
       <w:r>
-        <w:t xml:space="preserve">SIEMPRE AL COPIAR EL ARCHIVO MANTENER EL NOMBRE SIN LA VERSION, </w:t>
-      </w:r>
-      <w:r>
-        <w:t>y verificar que la ruta en el archivo poryectosBA-BE.service apunta a donde se encuentra el jar</w:t>
-      </w:r>
-      <w:r>
-        <w:t xml:space="preserve">. </w:t>
-      </w:r>
+        <w:t xml:space="preserve">El repo esta en </w:t>
+      </w:r>
+      <w:hyperlink r:id="rId23" w:history="1">
+        <w:r>
+          <w:rPr>
+            <w:rFonts w:ascii="Courier New" w:hAnsi="Courier New" w:cs="Courier New"/>
+            <w:b/>
+            <w:sz w:val="18"/>
+          </w:rPr>
+          <w:t>https://asi-nexus.dev.gcba.gob.ar/nexus/content/repositories/releases/ar/gob/buenosaires/backend/</w:t>
+        </w:r>
+      </w:hyperlink>
     </w:p>
     <w:p>
       <w:pPr>
@@ -4913,6 +5185,26 @@
           <w:right w:val="single" w:sz="4" w:space="4" w:color="909090" w:themeColor="accent6" w:themeTint="99"/>
         </w:pBdr>
         <w:shd w:val="clear" w:color="auto" w:fill="F2F2F2" w:themeFill="accent4" w:themeFillTint="33"/>
+      </w:pPr>
+      <w:r>
+        <w:t xml:space="preserve">SIEMPRE AL COPIAR EL ARCHIVO MANTENER EL NOMBRE SIN LA VERSION, </w:t>
+      </w:r>
+      <w:r>
+        <w:t>y verificar que la ruta en el archivo poryectosBA-BE.service apunta a donde se encuentra el jar</w:t>
+      </w:r>
+      <w:r>
+        <w:t xml:space="preserve">. </w:t>
+      </w:r>
+    </w:p>
+    <w:p>
+      <w:pPr>
+        <w:pBdr>
+          <w:top w:val="single" w:sz="4" w:space="1" w:color="909090" w:themeColor="accent6" w:themeTint="99"/>
+          <w:left w:val="single" w:sz="4" w:space="4" w:color="909090" w:themeColor="accent6" w:themeTint="99"/>
+          <w:bottom w:val="single" w:sz="4" w:space="1" w:color="909090" w:themeColor="accent6" w:themeTint="99"/>
+          <w:right w:val="single" w:sz="4" w:space="4" w:color="909090" w:themeColor="accent6" w:themeTint="99"/>
+        </w:pBdr>
+        <w:shd w:val="clear" w:color="auto" w:fill="F2F2F2" w:themeFill="accent4" w:themeFillTint="33"/>
         <w:rPr>
           <w:rFonts w:ascii="Courier New" w:hAnsi="Courier New" w:cs="Courier New"/>
         </w:rPr>
@@ -4920,6 +5212,11 @@
       <w:r>
         <w:t># y darle los permisos necesarios para poder ejecutarlo como servicio</w:t>
       </w:r>
+      <w:r>
+        <w:t xml:space="preserve"> (sudo chmod 755 proyectosBA-BE.jar)</w:t>
+      </w:r>
+      <w:bookmarkStart w:id="22" w:name="_GoBack"/>
+      <w:bookmarkEnd w:id="22"/>
     </w:p>
     <w:p>
       <w:pPr>
@@ -5143,7 +5440,7 @@
       <w:r>
         <w:rPr>
           <w:noProof/>
-          <w:lang w:eastAsia="es-AR"/>
+          <w:lang w:val="en-US"/>
         </w:rPr>
         <w:lastRenderedPageBreak/>
         <w:drawing>
@@ -5162,7 +5459,7 @@
                     <pic:cNvPicPr/>
                   </pic:nvPicPr>
                   <pic:blipFill>
-                    <a:blip r:embed="rId21">
+                    <a:blip r:embed="rId24">
                       <a:extLst>
                         <a:ext uri="{28A0092B-C50C-407E-A947-70E740481C1C}">
                           <a14:useLocalDpi xmlns:a14="http://schemas.microsoft.com/office/drawing/2010/main" val="0"/>
@@ -5198,8 +5495,8 @@
       </w:r>
     </w:p>
     <w:sectPr>
-      <w:footerReference w:type="default" r:id="rId22"/>
-      <w:headerReference w:type="first" r:id="rId23"/>
+      <w:footerReference w:type="default" r:id="rId25"/>
+      <w:headerReference w:type="first" r:id="rId26"/>
       <w:pgSz w:w="12240" w:h="15840" w:code="1"/>
       <w:pgMar w:top="1440" w:right="1440" w:bottom="1440" w:left="1440" w:header="0" w:footer="709" w:gutter="0"/>
       <w:pgBorders w:offsetFrom="page">
@@ -5245,7 +5542,7 @@
     <w:r>
       <w:rPr>
         <w:noProof/>
-        <w:lang w:eastAsia="es-AR"/>
+        <w:lang w:val="en-US"/>
       </w:rPr>
       <mc:AlternateContent>
         <mc:Choice Requires="wps">
@@ -5352,7 +5649,7 @@
                               <w:color w:val="A6A6A6" w:themeColor="background1" w:themeShade="A6"/>
                               <w:sz w:val="16"/>
                             </w:rPr>
-                            <w:t>8</w:t>
+                            <w:t>11</w:t>
                           </w:r>
                           <w:r>
                             <w:rPr>
@@ -5436,7 +5733,7 @@
                         <w:color w:val="A6A6A6" w:themeColor="background1" w:themeShade="A6"/>
                         <w:sz w:val="16"/>
                       </w:rPr>
-                      <w:t>8</w:t>
+                      <w:t>11</w:t>
                     </w:r>
                     <w:r>
                       <w:rPr>
@@ -5528,7 +5825,7 @@
     <w:r>
       <w:rPr>
         <w:noProof/>
-        <w:lang w:eastAsia="es-AR"/>
+        <w:lang w:val="en-US"/>
       </w:rPr>
       <mc:AlternateContent>
         <mc:Choice Requires="wps">
@@ -5630,7 +5927,7 @@
         <v:path o:extrusionok="f" gradientshapeok="t" o:connecttype="rect"/>
         <o:lock v:ext="edit" aspectratio="t"/>
       </v:shapetype>
-      <v:shape id="_x0000_i1028" type="#_x0000_t75" style="width:22.5pt;height:34pt" o:bullet="t">
+      <v:shape id="_x0000_i1028" type="#_x0000_t75" style="width:22.55pt;height:33.85pt" o:bullet="t">
         <v:imagedata r:id="rId1" o:title="arrow"/>
       </v:shape>
     </w:pict>
@@ -7313,6 +7610,95 @@
     </w:lvl>
   </w:abstractNum>
   <w:abstractNum w:abstractNumId="19" w15:restartNumberingAfterBreak="0">
+    <w:nsid w:val="469869D5"/>
+    <w:multiLevelType w:val="hybridMultilevel"/>
+    <w:tmpl w:val="DBC21F36"/>
+    <w:lvl w:ilvl="0" w:tplc="04090011">
+      <w:start w:val="1"/>
+      <w:numFmt w:val="decimal"/>
+      <w:lvlText w:val="%1)"/>
+      <w:lvlJc w:val="left"/>
+      <w:pPr>
+        <w:ind w:left="720" w:hanging="360"/>
+      </w:pPr>
+      <w:rPr>
+        <w:rFonts w:hint="default"/>
+      </w:rPr>
+    </w:lvl>
+    <w:lvl w:ilvl="1" w:tplc="04090019" w:tentative="1">
+      <w:start w:val="1"/>
+      <w:numFmt w:val="lowerLetter"/>
+      <w:lvlText w:val="%2."/>
+      <w:lvlJc w:val="left"/>
+      <w:pPr>
+        <w:ind w:left="1440" w:hanging="360"/>
+      </w:pPr>
+    </w:lvl>
+    <w:lvl w:ilvl="2" w:tplc="0409001B" w:tentative="1">
+      <w:start w:val="1"/>
+      <w:numFmt w:val="lowerRoman"/>
+      <w:lvlText w:val="%3."/>
+      <w:lvlJc w:val="right"/>
+      <w:pPr>
+        <w:ind w:left="2160" w:hanging="180"/>
+      </w:pPr>
+    </w:lvl>
+    <w:lvl w:ilvl="3" w:tplc="0409000F" w:tentative="1">
+      <w:start w:val="1"/>
+      <w:numFmt w:val="decimal"/>
+      <w:lvlText w:val="%4."/>
+      <w:lvlJc w:val="left"/>
+      <w:pPr>
+        <w:ind w:left="2880" w:hanging="360"/>
+      </w:pPr>
+    </w:lvl>
+    <w:lvl w:ilvl="4" w:tplc="04090019" w:tentative="1">
+      <w:start w:val="1"/>
+      <w:numFmt w:val="lowerLetter"/>
+      <w:lvlText w:val="%5."/>
+      <w:lvlJc w:val="left"/>
+      <w:pPr>
+        <w:ind w:left="3600" w:hanging="360"/>
+      </w:pPr>
+    </w:lvl>
+    <w:lvl w:ilvl="5" w:tplc="0409001B" w:tentative="1">
+      <w:start w:val="1"/>
+      <w:numFmt w:val="lowerRoman"/>
+      <w:lvlText w:val="%6."/>
+      <w:lvlJc w:val="right"/>
+      <w:pPr>
+        <w:ind w:left="4320" w:hanging="180"/>
+      </w:pPr>
+    </w:lvl>
+    <w:lvl w:ilvl="6" w:tplc="0409000F" w:tentative="1">
+      <w:start w:val="1"/>
+      <w:numFmt w:val="decimal"/>
+      <w:lvlText w:val="%7."/>
+      <w:lvlJc w:val="left"/>
+      <w:pPr>
+        <w:ind w:left="5040" w:hanging="360"/>
+      </w:pPr>
+    </w:lvl>
+    <w:lvl w:ilvl="7" w:tplc="04090019" w:tentative="1">
+      <w:start w:val="1"/>
+      <w:numFmt w:val="lowerLetter"/>
+      <w:lvlText w:val="%8."/>
+      <w:lvlJc w:val="left"/>
+      <w:pPr>
+        <w:ind w:left="5760" w:hanging="360"/>
+      </w:pPr>
+    </w:lvl>
+    <w:lvl w:ilvl="8" w:tplc="0409001B" w:tentative="1">
+      <w:start w:val="1"/>
+      <w:numFmt w:val="lowerRoman"/>
+      <w:lvlText w:val="%9."/>
+      <w:lvlJc w:val="right"/>
+      <w:pPr>
+        <w:ind w:left="6480" w:hanging="180"/>
+      </w:pPr>
+    </w:lvl>
+  </w:abstractNum>
+  <w:abstractNum w:abstractNumId="20" w15:restartNumberingAfterBreak="0">
     <w:nsid w:val="47C6384D"/>
     <w:multiLevelType w:val="hybridMultilevel"/>
     <w:tmpl w:val="DF5C46F0"/>
@@ -7426,7 +7812,7 @@
       </w:rPr>
     </w:lvl>
   </w:abstractNum>
-  <w:abstractNum w:abstractNumId="20" w15:restartNumberingAfterBreak="0">
+  <w:abstractNum w:abstractNumId="21" w15:restartNumberingAfterBreak="0">
     <w:nsid w:val="54452513"/>
     <w:multiLevelType w:val="hybridMultilevel"/>
     <w:tmpl w:val="D8560A48"/>
@@ -7512,7 +7898,7 @@
       </w:pPr>
     </w:lvl>
   </w:abstractNum>
-  <w:abstractNum w:abstractNumId="21" w15:restartNumberingAfterBreak="0">
+  <w:abstractNum w:abstractNumId="22" w15:restartNumberingAfterBreak="0">
     <w:nsid w:val="5F325328"/>
     <w:multiLevelType w:val="hybridMultilevel"/>
     <w:tmpl w:val="C862EE7A"/>
@@ -7625,7 +8011,7 @@
       </w:rPr>
     </w:lvl>
   </w:abstractNum>
-  <w:abstractNum w:abstractNumId="22" w15:restartNumberingAfterBreak="0">
+  <w:abstractNum w:abstractNumId="23" w15:restartNumberingAfterBreak="0">
     <w:nsid w:val="67DF251F"/>
     <w:multiLevelType w:val="multilevel"/>
     <w:tmpl w:val="99724356"/>
@@ -7727,7 +8113,7 @@
       </w:pPr>
     </w:lvl>
   </w:abstractNum>
-  <w:abstractNum w:abstractNumId="23" w15:restartNumberingAfterBreak="0">
+  <w:abstractNum w:abstractNumId="24" w15:restartNumberingAfterBreak="0">
     <w:nsid w:val="6B0D1BB7"/>
     <w:multiLevelType w:val="multilevel"/>
     <w:tmpl w:val="2C0A001F"/>
@@ -7813,7 +8199,7 @@
       </w:pPr>
     </w:lvl>
   </w:abstractNum>
-  <w:abstractNum w:abstractNumId="24" w15:restartNumberingAfterBreak="0">
+  <w:abstractNum w:abstractNumId="25" w15:restartNumberingAfterBreak="0">
     <w:nsid w:val="72562E5D"/>
     <w:multiLevelType w:val="hybridMultilevel"/>
     <w:tmpl w:val="CA584A74"/>
@@ -7899,7 +8285,7 @@
       </w:pPr>
     </w:lvl>
   </w:abstractNum>
-  <w:abstractNum w:abstractNumId="25" w15:restartNumberingAfterBreak="0">
+  <w:abstractNum w:abstractNumId="26" w15:restartNumberingAfterBreak="0">
     <w:nsid w:val="74AF3A68"/>
     <w:multiLevelType w:val="multilevel"/>
     <w:tmpl w:val="25CC80D4"/>
@@ -8018,7 +8404,7 @@
       </w:rPr>
     </w:lvl>
   </w:abstractNum>
-  <w:abstractNum w:abstractNumId="26" w15:restartNumberingAfterBreak="0">
+  <w:abstractNum w:abstractNumId="27" w15:restartNumberingAfterBreak="0">
     <w:nsid w:val="75AE6403"/>
     <w:multiLevelType w:val="multilevel"/>
     <w:tmpl w:val="0409001F"/>
@@ -8132,11 +8518,97 @@
       </w:pPr>
     </w:lvl>
   </w:abstractNum>
+  <w:abstractNum w:abstractNumId="28" w15:restartNumberingAfterBreak="0">
+    <w:nsid w:val="7C7C6DB8"/>
+    <w:multiLevelType w:val="hybridMultilevel"/>
+    <w:tmpl w:val="D62AC8D0"/>
+    <w:lvl w:ilvl="0" w:tplc="04090011">
+      <w:start w:val="1"/>
+      <w:numFmt w:val="decimal"/>
+      <w:lvlText w:val="%1)"/>
+      <w:lvlJc w:val="left"/>
+      <w:pPr>
+        <w:ind w:left="720" w:hanging="360"/>
+      </w:pPr>
+    </w:lvl>
+    <w:lvl w:ilvl="1" w:tplc="04090019" w:tentative="1">
+      <w:start w:val="1"/>
+      <w:numFmt w:val="lowerLetter"/>
+      <w:lvlText w:val="%2."/>
+      <w:lvlJc w:val="left"/>
+      <w:pPr>
+        <w:ind w:left="1440" w:hanging="360"/>
+      </w:pPr>
+    </w:lvl>
+    <w:lvl w:ilvl="2" w:tplc="0409001B" w:tentative="1">
+      <w:start w:val="1"/>
+      <w:numFmt w:val="lowerRoman"/>
+      <w:lvlText w:val="%3."/>
+      <w:lvlJc w:val="right"/>
+      <w:pPr>
+        <w:ind w:left="2160" w:hanging="180"/>
+      </w:pPr>
+    </w:lvl>
+    <w:lvl w:ilvl="3" w:tplc="0409000F" w:tentative="1">
+      <w:start w:val="1"/>
+      <w:numFmt w:val="decimal"/>
+      <w:lvlText w:val="%4."/>
+      <w:lvlJc w:val="left"/>
+      <w:pPr>
+        <w:ind w:left="2880" w:hanging="360"/>
+      </w:pPr>
+    </w:lvl>
+    <w:lvl w:ilvl="4" w:tplc="04090019" w:tentative="1">
+      <w:start w:val="1"/>
+      <w:numFmt w:val="lowerLetter"/>
+      <w:lvlText w:val="%5."/>
+      <w:lvlJc w:val="left"/>
+      <w:pPr>
+        <w:ind w:left="3600" w:hanging="360"/>
+      </w:pPr>
+    </w:lvl>
+    <w:lvl w:ilvl="5" w:tplc="0409001B" w:tentative="1">
+      <w:start w:val="1"/>
+      <w:numFmt w:val="lowerRoman"/>
+      <w:lvlText w:val="%6."/>
+      <w:lvlJc w:val="right"/>
+      <w:pPr>
+        <w:ind w:left="4320" w:hanging="180"/>
+      </w:pPr>
+    </w:lvl>
+    <w:lvl w:ilvl="6" w:tplc="0409000F" w:tentative="1">
+      <w:start w:val="1"/>
+      <w:numFmt w:val="decimal"/>
+      <w:lvlText w:val="%7."/>
+      <w:lvlJc w:val="left"/>
+      <w:pPr>
+        <w:ind w:left="5040" w:hanging="360"/>
+      </w:pPr>
+    </w:lvl>
+    <w:lvl w:ilvl="7" w:tplc="04090019" w:tentative="1">
+      <w:start w:val="1"/>
+      <w:numFmt w:val="lowerLetter"/>
+      <w:lvlText w:val="%8."/>
+      <w:lvlJc w:val="left"/>
+      <w:pPr>
+        <w:ind w:left="5760" w:hanging="360"/>
+      </w:pPr>
+    </w:lvl>
+    <w:lvl w:ilvl="8" w:tplc="0409001B" w:tentative="1">
+      <w:start w:val="1"/>
+      <w:numFmt w:val="lowerRoman"/>
+      <w:lvlText w:val="%9."/>
+      <w:lvlJc w:val="right"/>
+      <w:pPr>
+        <w:ind w:left="6480" w:hanging="180"/>
+      </w:pPr>
+    </w:lvl>
+  </w:abstractNum>
   <w:num w:numId="1">
     <w:abstractNumId w:val="6"/>
   </w:num>
   <w:num w:numId="2">
-    <w:abstractNumId w:val="26"/>
+    <w:abstractNumId w:val="27"/>
   </w:num>
   <w:num w:numId="3">
     <w:abstractNumId w:val="8"/>
@@ -8157,10 +8629,10 @@
     <w:abstractNumId w:val="17"/>
   </w:num>
   <w:num w:numId="9">
-    <w:abstractNumId w:val="19"/>
+    <w:abstractNumId w:val="20"/>
   </w:num>
   <w:num w:numId="10">
-    <w:abstractNumId w:val="22"/>
+    <w:abstractNumId w:val="23"/>
   </w:num>
   <w:num w:numId="11">
     <w:abstractNumId w:val="12"/>
@@ -8169,13 +8641,13 @@
     <w:abstractNumId w:val="5"/>
   </w:num>
   <w:num w:numId="13">
-    <w:abstractNumId w:val="25"/>
+    <w:abstractNumId w:val="26"/>
   </w:num>
   <w:num w:numId="14">
     <w:abstractNumId w:val="15"/>
   </w:num>
   <w:num w:numId="15">
-    <w:abstractNumId w:val="23"/>
+    <w:abstractNumId w:val="24"/>
   </w:num>
   <w:num w:numId="16">
     <w:abstractNumId w:val="1"/>
@@ -8193,13 +8665,13 @@
     <w:abstractNumId w:val="7"/>
   </w:num>
   <w:num w:numId="21">
-    <w:abstractNumId w:val="21"/>
+    <w:abstractNumId w:val="22"/>
   </w:num>
   <w:num w:numId="22">
     <w:abstractNumId w:val="5"/>
   </w:num>
   <w:num w:numId="23">
-    <w:abstractNumId w:val="20"/>
+    <w:abstractNumId w:val="21"/>
   </w:num>
   <w:num w:numId="24">
     <w:abstractNumId w:val="16"/>
@@ -8208,13 +8680,19 @@
     <w:abstractNumId w:val="14"/>
   </w:num>
   <w:num w:numId="26">
-    <w:abstractNumId w:val="24"/>
+    <w:abstractNumId w:val="25"/>
   </w:num>
   <w:num w:numId="27">
     <w:abstractNumId w:val="10"/>
   </w:num>
   <w:num w:numId="28">
     <w:abstractNumId w:val="11"/>
+  </w:num>
+  <w:num w:numId="29">
+    <w:abstractNumId w:val="19"/>
+  </w:num>
+  <w:num w:numId="30">
+    <w:abstractNumId w:val="28"/>
   </w:num>
   <w:numIdMacAtCleanup w:val="12"/>
 </w:numbering>
@@ -13689,6 +14167,12 @@
 </file>
 
 <file path=customXml/item2.xml><?xml version="1.0" encoding="utf-8"?>
+<p:properties xmlns:p="http://schemas.microsoft.com/office/2006/metadata/properties" xmlns:xsi="http://www.w3.org/2001/XMLSchema-instance" xmlns:pc="http://schemas.microsoft.com/office/infopath/2007/PartnerControls">
+  <documentManagement/>
+</p:properties>
+</file>
+
+<file path=customXml/item3.xml><?xml version="1.0" encoding="utf-8"?>
 <?mso-contentType ?>
 <FormTemplates xmlns="http://schemas.microsoft.com/sharepoint/v3/contenttype/forms">
   <Display>DocumentLibraryForm</Display>
@@ -13697,7 +14181,7 @@
 </FormTemplates>
 </file>
 
-<file path=customXml/item3.xml><?xml version="1.0" encoding="utf-8"?>
+<file path=customXml/item4.xml><?xml version="1.0" encoding="utf-8"?>
 <ct:contentTypeSchema xmlns:ct="http://schemas.microsoft.com/office/2006/metadata/contentType" xmlns:ma="http://schemas.microsoft.com/office/2006/metadata/properties/metaAttributes" ct:_="" ma:_="" ma:contentTypeName="Document" ma:contentTypeID="0x0101000855128546B1E34EA22037A61AFCC9C6" ma:contentTypeVersion="" ma:contentTypeDescription="Create a new document." ma:contentTypeScope="" ma:versionID="ea8337a854d6076b4234ff1369f5d2bd">
   <xsd:schema xmlns:xsd="http://www.w3.org/2001/XMLSchema" xmlns:xs="http://www.w3.org/2001/XMLSchema" xmlns:p="http://schemas.microsoft.com/office/2006/metadata/properties" targetNamespace="http://schemas.microsoft.com/office/2006/metadata/properties" ma:root="true" ma:fieldsID="b2384c6cc0088fcedbaf6edaf557defa">
     <xsd:element name="properties">
@@ -13811,12 +14295,6 @@
 </ct:contentTypeSchema>
 </file>
 
-<file path=customXml/item4.xml><?xml version="1.0" encoding="utf-8"?>
-<p:properties xmlns:p="http://schemas.microsoft.com/office/2006/metadata/properties" xmlns:xsi="http://www.w3.org/2001/XMLSchema-instance" xmlns:pc="http://schemas.microsoft.com/office/infopath/2007/PartnerControls">
-  <documentManagement/>
-</p:properties>
-</file>
-
 <file path=customXml/item5.xml><?xml version="1.0" encoding="utf-8"?>
 <b:Sources xmlns:b="http://schemas.openxmlformats.org/officeDocument/2006/bibliography" xmlns="http://schemas.openxmlformats.org/officeDocument/2006/bibliography" SelectedStyle="\APASixthEditionOfficeOnline.xsl" StyleName="APA" Version="6"/>
 </file>
@@ -13830,6 +14308,15 @@
 </file>
 
 <file path=customXml/itemProps2.xml><?xml version="1.0" encoding="utf-8"?>
+<ds:datastoreItem xmlns:ds="http://schemas.openxmlformats.org/officeDocument/2006/customXml" ds:itemID="{F4BEA786-AAD2-476B-B24D-71062833183F}">
+  <ds:schemaRefs>
+    <ds:schemaRef ds:uri="http://schemas.microsoft.com/office/2006/metadata/properties"/>
+    <ds:schemaRef ds:uri="http://schemas.microsoft.com/office/infopath/2007/PartnerControls"/>
+  </ds:schemaRefs>
+</ds:datastoreItem>
+</file>
+
+<file path=customXml/itemProps3.xml><?xml version="1.0" encoding="utf-8"?>
 <ds:datastoreItem xmlns:ds="http://schemas.openxmlformats.org/officeDocument/2006/customXml" ds:itemID="{79DBF269-3DCF-4AFD-96A1-D7A6D7C05F76}">
   <ds:schemaRefs>
     <ds:schemaRef ds:uri="http://schemas.microsoft.com/sharepoint/v3/contenttype/forms"/>
@@ -13837,7 +14324,7 @@
 </ds:datastoreItem>
 </file>
 
-<file path=customXml/itemProps3.xml><?xml version="1.0" encoding="utf-8"?>
+<file path=customXml/itemProps4.xml><?xml version="1.0" encoding="utf-8"?>
 <ds:datastoreItem xmlns:ds="http://schemas.openxmlformats.org/officeDocument/2006/customXml" ds:itemID="{D2C523CD-326D-4E2C-823C-22B14A297ED4}">
   <ds:schemaRefs>
     <ds:schemaRef ds:uri="http://schemas.microsoft.com/office/2006/metadata/contentType"/>
@@ -13853,17 +14340,8 @@
 </ds:datastoreItem>
 </file>
 
-<file path=customXml/itemProps4.xml><?xml version="1.0" encoding="utf-8"?>
-<ds:datastoreItem xmlns:ds="http://schemas.openxmlformats.org/officeDocument/2006/customXml" ds:itemID="{F4BEA786-AAD2-476B-B24D-71062833183F}">
-  <ds:schemaRefs>
-    <ds:schemaRef ds:uri="http://schemas.microsoft.com/office/2006/metadata/properties"/>
-    <ds:schemaRef ds:uri="http://schemas.microsoft.com/office/infopath/2007/PartnerControls"/>
-  </ds:schemaRefs>
-</ds:datastoreItem>
-</file>
-
 <file path=customXml/itemProps5.xml><?xml version="1.0" encoding="utf-8"?>
-<ds:datastoreItem xmlns:ds="http://schemas.openxmlformats.org/officeDocument/2006/customXml" ds:itemID="{ECF3D435-02C7-4AAE-B0DC-07025E42B5EB}">
+<ds:datastoreItem xmlns:ds="http://schemas.openxmlformats.org/officeDocument/2006/customXml" ds:itemID="{FD06D5B2-B783-466D-B6F5-3E0A938B0286}">
   <ds:schemaRefs>
     <ds:schemaRef ds:uri="http://schemas.openxmlformats.org/officeDocument/2006/bibliography"/>
   </ds:schemaRefs>

</xml_diff>